<commit_message>
completed hw 3 1b
</commit_message>
<xml_diff>
--- a/Lesson 3 Homework Packet/Lesson 3 Homework Packet/Week_03_HW_Submission.docx
+++ b/Lesson 3 Homework Packet/Lesson 3 Homework Packet/Week_03_HW_Submission.docx
@@ -214,9 +214,72 @@
       </w:r>
       <w:r>
         <w:rPr>
-          <w:rStyle w:val="NormalTok"/>
-        </w:rPr>
-        <w:t xml:space="preserve">bins &lt;-</w:t>
+          <w:rStyle w:val="CommentTok"/>
+        </w:rPr>
+        <w:t xml:space="preserve">#bins &lt;- seq(5,65,by=5)</w:t>
+      </w:r>
+      <w:r>
+        <w:br w:type="textWrapping"/>
+      </w:r>
+      <w:r>
+        <w:rPr>
+          <w:rStyle w:val="CommentTok"/>
+        </w:rPr>
+        <w:t xml:space="preserve">#par(mfrow=c(2,2),mar=c(3,3,2,1))</w:t>
+      </w:r>
+      <w:r>
+        <w:br w:type="textWrapping"/>
+      </w:r>
+      <w:r>
+        <w:rPr>
+          <w:rStyle w:val="CommentTok"/>
+        </w:rPr>
+        <w:t xml:space="preserve">#hist(WormSheep$worms[WormSheep$treated=="treated"],main="Worm Count for Treated Group",breaks = bins,xlab="Worm Count", prob=TRUE, ylab = #"")</w:t>
+      </w:r>
+      <w:r>
+        <w:br w:type="textWrapping"/>
+      </w:r>
+      <w:r>
+        <w:rPr>
+          <w:rStyle w:val="CommentTok"/>
+        </w:rPr>
+        <w:t xml:space="preserve">#hist(WormSheep$worms[WormSheep$treated=="untreated"],main="Worm Count for Untreated Group",breaks = bins,xlab="Worm Count", prob=TRUE, #ylab = "")</w:t>
+      </w:r>
+      <w:r>
+        <w:br w:type="textWrapping"/>
+      </w:r>
+      <w:r>
+        <w:rPr>
+          <w:rStyle w:val="CommentTok"/>
+        </w:rPr>
+        <w:t xml:space="preserve">#boxplot(WormSheep$worms~WormSheep$treated,names=c("Treated","Untreated"),ylab="Worm Count",main="Worm Count for Treated vs Untreated")</w:t>
+      </w:r>
+      <w:r>
+        <w:br w:type="textWrapping"/>
+      </w:r>
+      <w:r>
+        <w:rPr>
+          <w:rStyle w:val="CommentTok"/>
+        </w:rPr>
+        <w:t xml:space="preserve"># reset to one plot</w:t>
+      </w:r>
+      <w:r>
+        <w:br w:type="textWrapping"/>
+      </w:r>
+      <w:r>
+        <w:rPr>
+          <w:rStyle w:val="CommentTok"/>
+        </w:rPr>
+        <w:t xml:space="preserve">#par(mfrow=c(1,1))</w:t>
+      </w:r>
+      <w:r>
+        <w:br w:type="textWrapping"/>
+      </w:r>
+      <w:r>
+        <w:rPr>
+          <w:rStyle w:val="NormalTok"/>
+        </w:rPr>
+        <w:t xml:space="preserve">plotHistTreated &lt;-</w:t>
       </w:r>
       <w:r>
         <w:rPr>
@@ -228,7 +291,7 @@
         <w:rPr>
           <w:rStyle w:val="KeywordTok"/>
         </w:rPr>
-        <w:t xml:space="preserve">seq</w:t>
+        <w:t xml:space="preserve">ggplot</w:t>
       </w:r>
       <w:r>
         <w:rPr>
@@ -238,657 +301,729 @@
       </w:r>
       <w:r>
         <w:rPr>
+          <w:rStyle w:val="DataTypeTok"/>
+        </w:rPr>
+        <w:t xml:space="preserve">data =</w:t>
+      </w:r>
+      <w:r>
+        <w:rPr>
+          <w:rStyle w:val="NormalTok"/>
+        </w:rPr>
+        <w:t xml:space="preserve"> WormSheep[WormSheep</w:t>
+      </w:r>
+      <w:r>
+        <w:rPr>
+          <w:rStyle w:val="OperatorTok"/>
+        </w:rPr>
+        <w:t xml:space="preserve">$</w:t>
+      </w:r>
+      <w:r>
+        <w:rPr>
+          <w:rStyle w:val="NormalTok"/>
+        </w:rPr>
+        <w:t xml:space="preserve">treated</w:t>
+      </w:r>
+      <w:r>
+        <w:rPr>
+          <w:rStyle w:val="OperatorTok"/>
+        </w:rPr>
+        <w:t xml:space="preserve">==</w:t>
+      </w:r>
+      <w:r>
+        <w:rPr>
+          <w:rStyle w:val="StringTok"/>
+        </w:rPr>
+        <w:t xml:space="preserve">"treated"</w:t>
+      </w:r>
+      <w:r>
+        <w:rPr>
+          <w:rStyle w:val="NormalTok"/>
+        </w:rPr>
+        <w:t xml:space="preserve">,], </w:t>
+      </w:r>
+      <w:r>
+        <w:rPr>
+          <w:rStyle w:val="KeywordTok"/>
+        </w:rPr>
+        <w:t xml:space="preserve">aes</w:t>
+      </w:r>
+      <w:r>
+        <w:rPr>
+          <w:rStyle w:val="NormalTok"/>
+        </w:rPr>
+        <w:t xml:space="preserve">(</w:t>
+      </w:r>
+      <w:r>
+        <w:rPr>
+          <w:rStyle w:val="DataTypeTok"/>
+        </w:rPr>
+        <w:t xml:space="preserve">x =</w:t>
+      </w:r>
+      <w:r>
+        <w:rPr>
+          <w:rStyle w:val="NormalTok"/>
+        </w:rPr>
+        <w:t xml:space="preserve"> worms)) </w:t>
+      </w:r>
+      <w:r>
+        <w:rPr>
+          <w:rStyle w:val="OperatorTok"/>
+        </w:rPr>
+        <w:t xml:space="preserve">+</w:t>
+      </w:r>
+      <w:r>
+        <w:br w:type="textWrapping"/>
+      </w:r>
+      <w:r>
+        <w:rPr>
+          <w:rStyle w:val="StringTok"/>
+        </w:rPr>
+        <w:t xml:space="preserve">  </w:t>
+      </w:r>
+      <w:r>
+        <w:rPr>
+          <w:rStyle w:val="KeywordTok"/>
+        </w:rPr>
+        <w:t xml:space="preserve">geom_histogram</w:t>
+      </w:r>
+      <w:r>
+        <w:rPr>
+          <w:rStyle w:val="NormalTok"/>
+        </w:rPr>
+        <w:t xml:space="preserve">(</w:t>
+      </w:r>
+      <w:r>
+        <w:rPr>
+          <w:rStyle w:val="DataTypeTok"/>
+        </w:rPr>
+        <w:t xml:space="preserve">binwidth =</w:t>
+      </w:r>
+      <w:r>
+        <w:rPr>
+          <w:rStyle w:val="NormalTok"/>
+        </w:rPr>
+        <w:t xml:space="preserve"> </w:t>
+      </w:r>
+      <w:r>
+        <w:rPr>
           <w:rStyle w:val="DecValTok"/>
         </w:rPr>
-        <w:t xml:space="preserve">5</w:t>
-      </w:r>
-      <w:r>
-        <w:rPr>
-          <w:rStyle w:val="NormalTok"/>
-        </w:rPr>
-        <w:t xml:space="preserve">,</w:t>
+        <w:t xml:space="preserve">2</w:t>
+      </w:r>
+      <w:r>
+        <w:rPr>
+          <w:rStyle w:val="NormalTok"/>
+        </w:rPr>
+        <w:t xml:space="preserve">, </w:t>
+      </w:r>
+      <w:r>
+        <w:rPr>
+          <w:rStyle w:val="DataTypeTok"/>
+        </w:rPr>
+        <w:t xml:space="preserve">colour =</w:t>
+      </w:r>
+      <w:r>
+        <w:rPr>
+          <w:rStyle w:val="NormalTok"/>
+        </w:rPr>
+        <w:t xml:space="preserve"> </w:t>
+      </w:r>
+      <w:r>
+        <w:rPr>
+          <w:rStyle w:val="StringTok"/>
+        </w:rPr>
+        <w:t xml:space="preserve">"black"</w:t>
+      </w:r>
+      <w:r>
+        <w:rPr>
+          <w:rStyle w:val="NormalTok"/>
+        </w:rPr>
+        <w:t xml:space="preserve">) </w:t>
+      </w:r>
+      <w:r>
+        <w:rPr>
+          <w:rStyle w:val="OperatorTok"/>
+        </w:rPr>
+        <w:t xml:space="preserve">+</w:t>
+      </w:r>
+      <w:r>
+        <w:rPr>
+          <w:rStyle w:val="StringTok"/>
+        </w:rPr>
+        <w:t xml:space="preserve"> </w:t>
+      </w:r>
+      <w:r>
+        <w:rPr>
+          <w:rStyle w:val="KeywordTok"/>
+        </w:rPr>
+        <w:t xml:space="preserve">labs</w:t>
+      </w:r>
+      <w:r>
+        <w:rPr>
+          <w:rStyle w:val="NormalTok"/>
+        </w:rPr>
+        <w:t xml:space="preserve">(</w:t>
+      </w:r>
+      <w:r>
+        <w:rPr>
+          <w:rStyle w:val="DataTypeTok"/>
+        </w:rPr>
+        <w:t xml:space="preserve">x =</w:t>
+      </w:r>
+      <w:r>
+        <w:rPr>
+          <w:rStyle w:val="NormalTok"/>
+        </w:rPr>
+        <w:t xml:space="preserve"> </w:t>
+      </w:r>
+      <w:r>
+        <w:rPr>
+          <w:rStyle w:val="StringTok"/>
+        </w:rPr>
+        <w:t xml:space="preserve">"Worms"</w:t>
+      </w:r>
+      <w:r>
+        <w:rPr>
+          <w:rStyle w:val="NormalTok"/>
+        </w:rPr>
+        <w:t xml:space="preserve">, </w:t>
+      </w:r>
+      <w:r>
+        <w:rPr>
+          <w:rStyle w:val="DataTypeTok"/>
+        </w:rPr>
+        <w:t xml:space="preserve">y =</w:t>
+      </w:r>
+      <w:r>
+        <w:rPr>
+          <w:rStyle w:val="NormalTok"/>
+        </w:rPr>
+        <w:t xml:space="preserve"> </w:t>
+      </w:r>
+      <w:r>
+        <w:rPr>
+          <w:rStyle w:val="StringTok"/>
+        </w:rPr>
+        <w:t xml:space="preserve">"Count"</w:t>
+      </w:r>
+      <w:r>
+        <w:rPr>
+          <w:rStyle w:val="NormalTok"/>
+        </w:rPr>
+        <w:t xml:space="preserve">) </w:t>
+      </w:r>
+      <w:r>
+        <w:rPr>
+          <w:rStyle w:val="OperatorTok"/>
+        </w:rPr>
+        <w:t xml:space="preserve">+</w:t>
+      </w:r>
+      <w:r>
+        <w:br w:type="textWrapping"/>
+      </w:r>
+      <w:r>
+        <w:rPr>
+          <w:rStyle w:val="StringTok"/>
+        </w:rPr>
+        <w:t xml:space="preserve">  </w:t>
+      </w:r>
+      <w:r>
+        <w:rPr>
+          <w:rStyle w:val="KeywordTok"/>
+        </w:rPr>
+        <w:t xml:space="preserve">ggtitle</w:t>
+      </w:r>
+      <w:r>
+        <w:rPr>
+          <w:rStyle w:val="NormalTok"/>
+        </w:rPr>
+        <w:t xml:space="preserve">(</w:t>
+      </w:r>
+      <w:r>
+        <w:rPr>
+          <w:rStyle w:val="StringTok"/>
+        </w:rPr>
+        <w:t xml:space="preserve">"Treated"</w:t>
+      </w:r>
+      <w:r>
+        <w:rPr>
+          <w:rStyle w:val="NormalTok"/>
+        </w:rPr>
+        <w:t xml:space="preserve">) </w:t>
+      </w:r>
+      <w:r>
+        <w:rPr>
+          <w:rStyle w:val="OperatorTok"/>
+        </w:rPr>
+        <w:t xml:space="preserve">+</w:t>
+      </w:r>
+      <w:r>
+        <w:br w:type="textWrapping"/>
+      </w:r>
+      <w:r>
+        <w:rPr>
+          <w:rStyle w:val="StringTok"/>
+        </w:rPr>
+        <w:t xml:space="preserve">  </w:t>
+      </w:r>
+      <w:r>
+        <w:rPr>
+          <w:rStyle w:val="KeywordTok"/>
+        </w:rPr>
+        <w:t xml:space="preserve">theme</w:t>
+      </w:r>
+      <w:r>
+        <w:rPr>
+          <w:rStyle w:val="NormalTok"/>
+        </w:rPr>
+        <w:t xml:space="preserve">(</w:t>
+      </w:r>
+      <w:r>
+        <w:rPr>
+          <w:rStyle w:val="DataTypeTok"/>
+        </w:rPr>
+        <w:t xml:space="preserve">plot.title =</w:t>
+      </w:r>
+      <w:r>
+        <w:rPr>
+          <w:rStyle w:val="NormalTok"/>
+        </w:rPr>
+        <w:t xml:space="preserve"> </w:t>
+      </w:r>
+      <w:r>
+        <w:rPr>
+          <w:rStyle w:val="KeywordTok"/>
+        </w:rPr>
+        <w:t xml:space="preserve">element_text</w:t>
+      </w:r>
+      <w:r>
+        <w:rPr>
+          <w:rStyle w:val="NormalTok"/>
+        </w:rPr>
+        <w:t xml:space="preserve">(</w:t>
+      </w:r>
+      <w:r>
+        <w:rPr>
+          <w:rStyle w:val="DataTypeTok"/>
+        </w:rPr>
+        <w:t xml:space="preserve">hjust =</w:t>
+      </w:r>
+      <w:r>
+        <w:rPr>
+          <w:rStyle w:val="NormalTok"/>
+        </w:rPr>
+        <w:t xml:space="preserve"> </w:t>
+      </w:r>
+      <w:r>
+        <w:rPr>
+          <w:rStyle w:val="FloatTok"/>
+        </w:rPr>
+        <w:t xml:space="preserve">0.5</w:t>
+      </w:r>
+      <w:r>
+        <w:rPr>
+          <w:rStyle w:val="NormalTok"/>
+        </w:rPr>
+        <w:t xml:space="preserve">))</w:t>
+      </w:r>
+      <w:r>
+        <w:br w:type="textWrapping"/>
+      </w:r>
+      <w:r>
+        <w:br w:type="textWrapping"/>
+      </w:r>
+      <w:r>
+        <w:rPr>
+          <w:rStyle w:val="NormalTok"/>
+        </w:rPr>
+        <w:t xml:space="preserve">plotHistUntreated &lt;-</w:t>
+      </w:r>
+      <w:r>
+        <w:rPr>
+          <w:rStyle w:val="StringTok"/>
+        </w:rPr>
+        <w:t xml:space="preserve"> </w:t>
+      </w:r>
+      <w:r>
+        <w:rPr>
+          <w:rStyle w:val="KeywordTok"/>
+        </w:rPr>
+        <w:t xml:space="preserve">ggplot</w:t>
+      </w:r>
+      <w:r>
+        <w:rPr>
+          <w:rStyle w:val="NormalTok"/>
+        </w:rPr>
+        <w:t xml:space="preserve">(</w:t>
+      </w:r>
+      <w:r>
+        <w:rPr>
+          <w:rStyle w:val="DataTypeTok"/>
+        </w:rPr>
+        <w:t xml:space="preserve">data =</w:t>
+      </w:r>
+      <w:r>
+        <w:rPr>
+          <w:rStyle w:val="NormalTok"/>
+        </w:rPr>
+        <w:t xml:space="preserve"> WormSheep[WormSheep</w:t>
+      </w:r>
+      <w:r>
+        <w:rPr>
+          <w:rStyle w:val="OperatorTok"/>
+        </w:rPr>
+        <w:t xml:space="preserve">$</w:t>
+      </w:r>
+      <w:r>
+        <w:rPr>
+          <w:rStyle w:val="NormalTok"/>
+        </w:rPr>
+        <w:t xml:space="preserve">treated</w:t>
+      </w:r>
+      <w:r>
+        <w:rPr>
+          <w:rStyle w:val="OperatorTok"/>
+        </w:rPr>
+        <w:t xml:space="preserve">==</w:t>
+      </w:r>
+      <w:r>
+        <w:rPr>
+          <w:rStyle w:val="StringTok"/>
+        </w:rPr>
+        <w:t xml:space="preserve">"untreated"</w:t>
+      </w:r>
+      <w:r>
+        <w:rPr>
+          <w:rStyle w:val="NormalTok"/>
+        </w:rPr>
+        <w:t xml:space="preserve">,], </w:t>
+      </w:r>
+      <w:r>
+        <w:rPr>
+          <w:rStyle w:val="KeywordTok"/>
+        </w:rPr>
+        <w:t xml:space="preserve">aes</w:t>
+      </w:r>
+      <w:r>
+        <w:rPr>
+          <w:rStyle w:val="NormalTok"/>
+        </w:rPr>
+        <w:t xml:space="preserve">(</w:t>
+      </w:r>
+      <w:r>
+        <w:rPr>
+          <w:rStyle w:val="DataTypeTok"/>
+        </w:rPr>
+        <w:t xml:space="preserve">x =</w:t>
+      </w:r>
+      <w:r>
+        <w:rPr>
+          <w:rStyle w:val="NormalTok"/>
+        </w:rPr>
+        <w:t xml:space="preserve"> worms)) </w:t>
+      </w:r>
+      <w:r>
+        <w:rPr>
+          <w:rStyle w:val="OperatorTok"/>
+        </w:rPr>
+        <w:t xml:space="preserve">+</w:t>
+      </w:r>
+      <w:r>
+        <w:br w:type="textWrapping"/>
+      </w:r>
+      <w:r>
+        <w:rPr>
+          <w:rStyle w:val="StringTok"/>
+        </w:rPr>
+        <w:t xml:space="preserve">  </w:t>
+      </w:r>
+      <w:r>
+        <w:rPr>
+          <w:rStyle w:val="KeywordTok"/>
+        </w:rPr>
+        <w:t xml:space="preserve">geom_histogram</w:t>
+      </w:r>
+      <w:r>
+        <w:rPr>
+          <w:rStyle w:val="NormalTok"/>
+        </w:rPr>
+        <w:t xml:space="preserve">(</w:t>
+      </w:r>
+      <w:r>
+        <w:rPr>
+          <w:rStyle w:val="DataTypeTok"/>
+        </w:rPr>
+        <w:t xml:space="preserve">binwidth =</w:t>
+      </w:r>
+      <w:r>
+        <w:rPr>
+          <w:rStyle w:val="NormalTok"/>
+        </w:rPr>
+        <w:t xml:space="preserve"> </w:t>
       </w:r>
       <w:r>
         <w:rPr>
           <w:rStyle w:val="DecValTok"/>
         </w:rPr>
-        <w:t xml:space="preserve">65</w:t>
-      </w:r>
-      <w:r>
-        <w:rPr>
-          <w:rStyle w:val="NormalTok"/>
-        </w:rPr>
-        <w:t xml:space="preserve">,</w:t>
+        <w:t xml:space="preserve">2</w:t>
+      </w:r>
+      <w:r>
+        <w:rPr>
+          <w:rStyle w:val="NormalTok"/>
+        </w:rPr>
+        <w:t xml:space="preserve">, </w:t>
       </w:r>
       <w:r>
         <w:rPr>
           <w:rStyle w:val="DataTypeTok"/>
         </w:rPr>
-        <w:t xml:space="preserve">by=</w:t>
+        <w:t xml:space="preserve">colour =</w:t>
+      </w:r>
+      <w:r>
+        <w:rPr>
+          <w:rStyle w:val="NormalTok"/>
+        </w:rPr>
+        <w:t xml:space="preserve"> </w:t>
+      </w:r>
+      <w:r>
+        <w:rPr>
+          <w:rStyle w:val="StringTok"/>
+        </w:rPr>
+        <w:t xml:space="preserve">"black"</w:t>
+      </w:r>
+      <w:r>
+        <w:rPr>
+          <w:rStyle w:val="NormalTok"/>
+        </w:rPr>
+        <w:t xml:space="preserve">)  </w:t>
+      </w:r>
+      <w:r>
+        <w:rPr>
+          <w:rStyle w:val="OperatorTok"/>
+        </w:rPr>
+        <w:t xml:space="preserve">+</w:t>
+      </w:r>
+      <w:r>
+        <w:rPr>
+          <w:rStyle w:val="StringTok"/>
+        </w:rPr>
+        <w:t xml:space="preserve"> </w:t>
+      </w:r>
+      <w:r>
+        <w:rPr>
+          <w:rStyle w:val="KeywordTok"/>
+        </w:rPr>
+        <w:t xml:space="preserve">labs</w:t>
+      </w:r>
+      <w:r>
+        <w:rPr>
+          <w:rStyle w:val="NormalTok"/>
+        </w:rPr>
+        <w:t xml:space="preserve">(</w:t>
+      </w:r>
+      <w:r>
+        <w:rPr>
+          <w:rStyle w:val="DataTypeTok"/>
+        </w:rPr>
+        <w:t xml:space="preserve">x =</w:t>
+      </w:r>
+      <w:r>
+        <w:rPr>
+          <w:rStyle w:val="NormalTok"/>
+        </w:rPr>
+        <w:t xml:space="preserve"> </w:t>
+      </w:r>
+      <w:r>
+        <w:rPr>
+          <w:rStyle w:val="StringTok"/>
+        </w:rPr>
+        <w:t xml:space="preserve">"Worms"</w:t>
+      </w:r>
+      <w:r>
+        <w:rPr>
+          <w:rStyle w:val="NormalTok"/>
+        </w:rPr>
+        <w:t xml:space="preserve">, </w:t>
+      </w:r>
+      <w:r>
+        <w:rPr>
+          <w:rStyle w:val="DataTypeTok"/>
+        </w:rPr>
+        <w:t xml:space="preserve">y =</w:t>
+      </w:r>
+      <w:r>
+        <w:rPr>
+          <w:rStyle w:val="NormalTok"/>
+        </w:rPr>
+        <w:t xml:space="preserve"> </w:t>
+      </w:r>
+      <w:r>
+        <w:rPr>
+          <w:rStyle w:val="StringTok"/>
+        </w:rPr>
+        <w:t xml:space="preserve">"Count"</w:t>
+      </w:r>
+      <w:r>
+        <w:rPr>
+          <w:rStyle w:val="NormalTok"/>
+        </w:rPr>
+        <w:t xml:space="preserve">) </w:t>
+      </w:r>
+      <w:r>
+        <w:rPr>
+          <w:rStyle w:val="OperatorTok"/>
+        </w:rPr>
+        <w:t xml:space="preserve">+</w:t>
+      </w:r>
+      <w:r>
+        <w:br w:type="textWrapping"/>
+      </w:r>
+      <w:r>
+        <w:rPr>
+          <w:rStyle w:val="StringTok"/>
+        </w:rPr>
+        <w:t xml:space="preserve">  </w:t>
+      </w:r>
+      <w:r>
+        <w:rPr>
+          <w:rStyle w:val="KeywordTok"/>
+        </w:rPr>
+        <w:t xml:space="preserve">ggtitle</w:t>
+      </w:r>
+      <w:r>
+        <w:rPr>
+          <w:rStyle w:val="NormalTok"/>
+        </w:rPr>
+        <w:t xml:space="preserve">(</w:t>
+      </w:r>
+      <w:r>
+        <w:rPr>
+          <w:rStyle w:val="StringTok"/>
+        </w:rPr>
+        <w:t xml:space="preserve">"Untreated"</w:t>
+      </w:r>
+      <w:r>
+        <w:rPr>
+          <w:rStyle w:val="NormalTok"/>
+        </w:rPr>
+        <w:t xml:space="preserve">) </w:t>
+      </w:r>
+      <w:r>
+        <w:rPr>
+          <w:rStyle w:val="OperatorTok"/>
+        </w:rPr>
+        <w:t xml:space="preserve">+</w:t>
+      </w:r>
+      <w:r>
+        <w:br w:type="textWrapping"/>
+      </w:r>
+      <w:r>
+        <w:rPr>
+          <w:rStyle w:val="StringTok"/>
+        </w:rPr>
+        <w:t xml:space="preserve">  </w:t>
+      </w:r>
+      <w:r>
+        <w:rPr>
+          <w:rStyle w:val="KeywordTok"/>
+        </w:rPr>
+        <w:t xml:space="preserve">theme</w:t>
+      </w:r>
+      <w:r>
+        <w:rPr>
+          <w:rStyle w:val="NormalTok"/>
+        </w:rPr>
+        <w:t xml:space="preserve">(</w:t>
+      </w:r>
+      <w:r>
+        <w:rPr>
+          <w:rStyle w:val="DataTypeTok"/>
+        </w:rPr>
+        <w:t xml:space="preserve">plot.title =</w:t>
+      </w:r>
+      <w:r>
+        <w:rPr>
+          <w:rStyle w:val="NormalTok"/>
+        </w:rPr>
+        <w:t xml:space="preserve"> </w:t>
+      </w:r>
+      <w:r>
+        <w:rPr>
+          <w:rStyle w:val="KeywordTok"/>
+        </w:rPr>
+        <w:t xml:space="preserve">element_text</w:t>
+      </w:r>
+      <w:r>
+        <w:rPr>
+          <w:rStyle w:val="NormalTok"/>
+        </w:rPr>
+        <w:t xml:space="preserve">(</w:t>
+      </w:r>
+      <w:r>
+        <w:rPr>
+          <w:rStyle w:val="DataTypeTok"/>
+        </w:rPr>
+        <w:t xml:space="preserve">hjust =</w:t>
+      </w:r>
+      <w:r>
+        <w:rPr>
+          <w:rStyle w:val="NormalTok"/>
+        </w:rPr>
+        <w:t xml:space="preserve"> </w:t>
+      </w:r>
+      <w:r>
+        <w:rPr>
+          <w:rStyle w:val="FloatTok"/>
+        </w:rPr>
+        <w:t xml:space="preserve">0.5</w:t>
+      </w:r>
+      <w:r>
+        <w:rPr>
+          <w:rStyle w:val="NormalTok"/>
+        </w:rPr>
+        <w:t xml:space="preserve">))</w:t>
+      </w:r>
+      <w:r>
+        <w:br w:type="textWrapping"/>
+      </w:r>
+      <w:r>
+        <w:br w:type="textWrapping"/>
+      </w:r>
+      <w:r>
+        <w:rPr>
+          <w:rStyle w:val="KeywordTok"/>
+        </w:rPr>
+        <w:t xml:space="preserve">grid.arrange</w:t>
+      </w:r>
+      <w:r>
+        <w:rPr>
+          <w:rStyle w:val="NormalTok"/>
+        </w:rPr>
+        <w:t xml:space="preserve">(plotHistTreated, plotHistUntreated, </w:t>
+      </w:r>
+      <w:r>
+        <w:rPr>
+          <w:rStyle w:val="DataTypeTok"/>
+        </w:rPr>
+        <w:t xml:space="preserve">ncol =</w:t>
+      </w:r>
+      <w:r>
+        <w:rPr>
+          <w:rStyle w:val="NormalTok"/>
+        </w:rPr>
+        <w:t xml:space="preserve"> </w:t>
       </w:r>
       <w:r>
         <w:rPr>
           <w:rStyle w:val="DecValTok"/>
         </w:rPr>
-        <w:t xml:space="preserve">5</w:t>
+        <w:t xml:space="preserve">2</w:t>
       </w:r>
       <w:r>
         <w:rPr>
           <w:rStyle w:val="NormalTok"/>
         </w:rPr>
         <w:t xml:space="preserve">)</w:t>
-      </w:r>
-      <w:r>
-        <w:br w:type="textWrapping"/>
-      </w:r>
-      <w:r>
-        <w:rPr>
-          <w:rStyle w:val="KeywordTok"/>
-        </w:rPr>
-        <w:t xml:space="preserve">par</w:t>
-      </w:r>
-      <w:r>
-        <w:rPr>
-          <w:rStyle w:val="NormalTok"/>
-        </w:rPr>
-        <w:t xml:space="preserve">(</w:t>
-      </w:r>
-      <w:r>
-        <w:rPr>
-          <w:rStyle w:val="DataTypeTok"/>
-        </w:rPr>
-        <w:t xml:space="preserve">mfrow=</w:t>
-      </w:r>
-      <w:r>
-        <w:rPr>
-          <w:rStyle w:val="KeywordTok"/>
-        </w:rPr>
-        <w:t xml:space="preserve">c</w:t>
-      </w:r>
-      <w:r>
-        <w:rPr>
-          <w:rStyle w:val="NormalTok"/>
-        </w:rPr>
-        <w:t xml:space="preserve">(</w:t>
-      </w:r>
-      <w:r>
-        <w:rPr>
-          <w:rStyle w:val="DecValTok"/>
-        </w:rPr>
-        <w:t xml:space="preserve">2</w:t>
-      </w:r>
-      <w:r>
-        <w:rPr>
-          <w:rStyle w:val="NormalTok"/>
-        </w:rPr>
-        <w:t xml:space="preserve">,</w:t>
-      </w:r>
-      <w:r>
-        <w:rPr>
-          <w:rStyle w:val="DecValTok"/>
-        </w:rPr>
-        <w:t xml:space="preserve">2</w:t>
-      </w:r>
-      <w:r>
-        <w:rPr>
-          <w:rStyle w:val="NormalTok"/>
-        </w:rPr>
-        <w:t xml:space="preserve">),</w:t>
-      </w:r>
-      <w:r>
-        <w:rPr>
-          <w:rStyle w:val="DataTypeTok"/>
-        </w:rPr>
-        <w:t xml:space="preserve">mar=</w:t>
-      </w:r>
-      <w:r>
-        <w:rPr>
-          <w:rStyle w:val="KeywordTok"/>
-        </w:rPr>
-        <w:t xml:space="preserve">c</w:t>
-      </w:r>
-      <w:r>
-        <w:rPr>
-          <w:rStyle w:val="NormalTok"/>
-        </w:rPr>
-        <w:t xml:space="preserve">(</w:t>
-      </w:r>
-      <w:r>
-        <w:rPr>
-          <w:rStyle w:val="DecValTok"/>
-        </w:rPr>
-        <w:t xml:space="preserve">3</w:t>
-      </w:r>
-      <w:r>
-        <w:rPr>
-          <w:rStyle w:val="NormalTok"/>
-        </w:rPr>
-        <w:t xml:space="preserve">,</w:t>
-      </w:r>
-      <w:r>
-        <w:rPr>
-          <w:rStyle w:val="DecValTok"/>
-        </w:rPr>
-        <w:t xml:space="preserve">3</w:t>
-      </w:r>
-      <w:r>
-        <w:rPr>
-          <w:rStyle w:val="NormalTok"/>
-        </w:rPr>
-        <w:t xml:space="preserve">,</w:t>
-      </w:r>
-      <w:r>
-        <w:rPr>
-          <w:rStyle w:val="DecValTok"/>
-        </w:rPr>
-        <w:t xml:space="preserve">2</w:t>
-      </w:r>
-      <w:r>
-        <w:rPr>
-          <w:rStyle w:val="NormalTok"/>
-        </w:rPr>
-        <w:t xml:space="preserve">,</w:t>
-      </w:r>
-      <w:r>
-        <w:rPr>
-          <w:rStyle w:val="DecValTok"/>
-        </w:rPr>
-        <w:t xml:space="preserve">1</w:t>
-      </w:r>
-      <w:r>
-        <w:rPr>
-          <w:rStyle w:val="NormalTok"/>
-        </w:rPr>
-        <w:t xml:space="preserve">))</w:t>
-      </w:r>
-      <w:r>
-        <w:br w:type="textWrapping"/>
-      </w:r>
-      <w:r>
-        <w:rPr>
-          <w:rStyle w:val="KeywordTok"/>
-        </w:rPr>
-        <w:t xml:space="preserve">hist</w:t>
-      </w:r>
-      <w:r>
-        <w:rPr>
-          <w:rStyle w:val="NormalTok"/>
-        </w:rPr>
-        <w:t xml:space="preserve">(WormSheep</w:t>
-      </w:r>
-      <w:r>
-        <w:rPr>
-          <w:rStyle w:val="OperatorTok"/>
-        </w:rPr>
-        <w:t xml:space="preserve">$</w:t>
-      </w:r>
-      <w:r>
-        <w:rPr>
-          <w:rStyle w:val="NormalTok"/>
-        </w:rPr>
-        <w:t xml:space="preserve">worms[WormSheep</w:t>
-      </w:r>
-      <w:r>
-        <w:rPr>
-          <w:rStyle w:val="OperatorTok"/>
-        </w:rPr>
-        <w:t xml:space="preserve">$</w:t>
-      </w:r>
-      <w:r>
-        <w:rPr>
-          <w:rStyle w:val="NormalTok"/>
-        </w:rPr>
-        <w:t xml:space="preserve">treated</w:t>
-      </w:r>
-      <w:r>
-        <w:rPr>
-          <w:rStyle w:val="OperatorTok"/>
-        </w:rPr>
-        <w:t xml:space="preserve">==</w:t>
-      </w:r>
-      <w:r>
-        <w:rPr>
-          <w:rStyle w:val="StringTok"/>
-        </w:rPr>
-        <w:t xml:space="preserve">"treated"</w:t>
-      </w:r>
-      <w:r>
-        <w:rPr>
-          <w:rStyle w:val="NormalTok"/>
-        </w:rPr>
-        <w:t xml:space="preserve">],</w:t>
-      </w:r>
-      <w:r>
-        <w:rPr>
-          <w:rStyle w:val="DataTypeTok"/>
-        </w:rPr>
-        <w:t xml:space="preserve">main=</w:t>
-      </w:r>
-      <w:r>
-        <w:rPr>
-          <w:rStyle w:val="StringTok"/>
-        </w:rPr>
-        <w:t xml:space="preserve">"Worm Count for Treated Group"</w:t>
-      </w:r>
-      <w:r>
-        <w:rPr>
-          <w:rStyle w:val="NormalTok"/>
-        </w:rPr>
-        <w:t xml:space="preserve">,</w:t>
-      </w:r>
-      <w:r>
-        <w:rPr>
-          <w:rStyle w:val="DataTypeTok"/>
-        </w:rPr>
-        <w:t xml:space="preserve">breaks =</w:t>
-      </w:r>
-      <w:r>
-        <w:rPr>
-          <w:rStyle w:val="NormalTok"/>
-        </w:rPr>
-        <w:t xml:space="preserve"> bins,</w:t>
-      </w:r>
-      <w:r>
-        <w:rPr>
-          <w:rStyle w:val="DataTypeTok"/>
-        </w:rPr>
-        <w:t xml:space="preserve">xlab=</w:t>
-      </w:r>
-      <w:r>
-        <w:rPr>
-          <w:rStyle w:val="StringTok"/>
-        </w:rPr>
-        <w:t xml:space="preserve">"Worm Count"</w:t>
-      </w:r>
-      <w:r>
-        <w:rPr>
-          <w:rStyle w:val="NormalTok"/>
-        </w:rPr>
-        <w:t xml:space="preserve">, </w:t>
-      </w:r>
-      <w:r>
-        <w:rPr>
-          <w:rStyle w:val="DataTypeTok"/>
-        </w:rPr>
-        <w:t xml:space="preserve">prob=</w:t>
-      </w:r>
-      <w:r>
-        <w:rPr>
-          <w:rStyle w:val="OtherTok"/>
-        </w:rPr>
-        <w:t xml:space="preserve">TRUE</w:t>
-      </w:r>
-      <w:r>
-        <w:rPr>
-          <w:rStyle w:val="NormalTok"/>
-        </w:rPr>
-        <w:t xml:space="preserve">, </w:t>
-      </w:r>
-      <w:r>
-        <w:rPr>
-          <w:rStyle w:val="DataTypeTok"/>
-        </w:rPr>
-        <w:t xml:space="preserve">ylab =</w:t>
-      </w:r>
-      <w:r>
-        <w:rPr>
-          <w:rStyle w:val="NormalTok"/>
-        </w:rPr>
-        <w:t xml:space="preserve"> </w:t>
-      </w:r>
-      <w:r>
-        <w:rPr>
-          <w:rStyle w:val="StringTok"/>
-        </w:rPr>
-        <w:t xml:space="preserve">""</w:t>
-      </w:r>
-      <w:r>
-        <w:rPr>
-          <w:rStyle w:val="NormalTok"/>
-        </w:rPr>
-        <w:t xml:space="preserve">)</w:t>
-      </w:r>
-      <w:r>
-        <w:br w:type="textWrapping"/>
-      </w:r>
-      <w:r>
-        <w:rPr>
-          <w:rStyle w:val="KeywordTok"/>
-        </w:rPr>
-        <w:t xml:space="preserve">hist</w:t>
-      </w:r>
-      <w:r>
-        <w:rPr>
-          <w:rStyle w:val="NormalTok"/>
-        </w:rPr>
-        <w:t xml:space="preserve">(WormSheep</w:t>
-      </w:r>
-      <w:r>
-        <w:rPr>
-          <w:rStyle w:val="OperatorTok"/>
-        </w:rPr>
-        <w:t xml:space="preserve">$</w:t>
-      </w:r>
-      <w:r>
-        <w:rPr>
-          <w:rStyle w:val="NormalTok"/>
-        </w:rPr>
-        <w:t xml:space="preserve">worms[WormSheep</w:t>
-      </w:r>
-      <w:r>
-        <w:rPr>
-          <w:rStyle w:val="OperatorTok"/>
-        </w:rPr>
-        <w:t xml:space="preserve">$</w:t>
-      </w:r>
-      <w:r>
-        <w:rPr>
-          <w:rStyle w:val="NormalTok"/>
-        </w:rPr>
-        <w:t xml:space="preserve">treated</w:t>
-      </w:r>
-      <w:r>
-        <w:rPr>
-          <w:rStyle w:val="OperatorTok"/>
-        </w:rPr>
-        <w:t xml:space="preserve">==</w:t>
-      </w:r>
-      <w:r>
-        <w:rPr>
-          <w:rStyle w:val="StringTok"/>
-        </w:rPr>
-        <w:t xml:space="preserve">"untreated"</w:t>
-      </w:r>
-      <w:r>
-        <w:rPr>
-          <w:rStyle w:val="NormalTok"/>
-        </w:rPr>
-        <w:t xml:space="preserve">],</w:t>
-      </w:r>
-      <w:r>
-        <w:rPr>
-          <w:rStyle w:val="DataTypeTok"/>
-        </w:rPr>
-        <w:t xml:space="preserve">main=</w:t>
-      </w:r>
-      <w:r>
-        <w:rPr>
-          <w:rStyle w:val="StringTok"/>
-        </w:rPr>
-        <w:t xml:space="preserve">"Worm Count for Untreated Group"</w:t>
-      </w:r>
-      <w:r>
-        <w:rPr>
-          <w:rStyle w:val="NormalTok"/>
-        </w:rPr>
-        <w:t xml:space="preserve">,</w:t>
-      </w:r>
-      <w:r>
-        <w:rPr>
-          <w:rStyle w:val="DataTypeTok"/>
-        </w:rPr>
-        <w:t xml:space="preserve">breaks =</w:t>
-      </w:r>
-      <w:r>
-        <w:rPr>
-          <w:rStyle w:val="NormalTok"/>
-        </w:rPr>
-        <w:t xml:space="preserve"> bins,</w:t>
-      </w:r>
-      <w:r>
-        <w:rPr>
-          <w:rStyle w:val="DataTypeTok"/>
-        </w:rPr>
-        <w:t xml:space="preserve">xlab=</w:t>
-      </w:r>
-      <w:r>
-        <w:rPr>
-          <w:rStyle w:val="StringTok"/>
-        </w:rPr>
-        <w:t xml:space="preserve">"Worm Count"</w:t>
-      </w:r>
-      <w:r>
-        <w:rPr>
-          <w:rStyle w:val="NormalTok"/>
-        </w:rPr>
-        <w:t xml:space="preserve">, </w:t>
-      </w:r>
-      <w:r>
-        <w:rPr>
-          <w:rStyle w:val="DataTypeTok"/>
-        </w:rPr>
-        <w:t xml:space="preserve">prob=</w:t>
-      </w:r>
-      <w:r>
-        <w:rPr>
-          <w:rStyle w:val="OtherTok"/>
-        </w:rPr>
-        <w:t xml:space="preserve">TRUE</w:t>
-      </w:r>
-      <w:r>
-        <w:rPr>
-          <w:rStyle w:val="NormalTok"/>
-        </w:rPr>
-        <w:t xml:space="preserve">, </w:t>
-      </w:r>
-      <w:r>
-        <w:rPr>
-          <w:rStyle w:val="DataTypeTok"/>
-        </w:rPr>
-        <w:t xml:space="preserve">ylab =</w:t>
-      </w:r>
-      <w:r>
-        <w:rPr>
-          <w:rStyle w:val="NormalTok"/>
-        </w:rPr>
-        <w:t xml:space="preserve"> </w:t>
-      </w:r>
-      <w:r>
-        <w:rPr>
-          <w:rStyle w:val="StringTok"/>
-        </w:rPr>
-        <w:t xml:space="preserve">""</w:t>
-      </w:r>
-      <w:r>
-        <w:rPr>
-          <w:rStyle w:val="NormalTok"/>
-        </w:rPr>
-        <w:t xml:space="preserve">)</w:t>
-      </w:r>
-      <w:r>
-        <w:br w:type="textWrapping"/>
-      </w:r>
-      <w:r>
-        <w:rPr>
-          <w:rStyle w:val="KeywordTok"/>
-        </w:rPr>
-        <w:t xml:space="preserve">boxplot</w:t>
-      </w:r>
-      <w:r>
-        <w:rPr>
-          <w:rStyle w:val="NormalTok"/>
-        </w:rPr>
-        <w:t xml:space="preserve">(WormSheep</w:t>
-      </w:r>
-      <w:r>
-        <w:rPr>
-          <w:rStyle w:val="OperatorTok"/>
-        </w:rPr>
-        <w:t xml:space="preserve">$</w:t>
-      </w:r>
-      <w:r>
-        <w:rPr>
-          <w:rStyle w:val="NormalTok"/>
-        </w:rPr>
-        <w:t xml:space="preserve">worms</w:t>
-      </w:r>
-      <w:r>
-        <w:rPr>
-          <w:rStyle w:val="OperatorTok"/>
-        </w:rPr>
-        <w:t xml:space="preserve">~</w:t>
-      </w:r>
-      <w:r>
-        <w:rPr>
-          <w:rStyle w:val="NormalTok"/>
-        </w:rPr>
-        <w:t xml:space="preserve">WormSheep</w:t>
-      </w:r>
-      <w:r>
-        <w:rPr>
-          <w:rStyle w:val="OperatorTok"/>
-        </w:rPr>
-        <w:t xml:space="preserve">$</w:t>
-      </w:r>
-      <w:r>
-        <w:rPr>
-          <w:rStyle w:val="NormalTok"/>
-        </w:rPr>
-        <w:t xml:space="preserve">treated,</w:t>
-      </w:r>
-      <w:r>
-        <w:rPr>
-          <w:rStyle w:val="DataTypeTok"/>
-        </w:rPr>
-        <w:t xml:space="preserve">names=</w:t>
-      </w:r>
-      <w:r>
-        <w:rPr>
-          <w:rStyle w:val="KeywordTok"/>
-        </w:rPr>
-        <w:t xml:space="preserve">c</w:t>
-      </w:r>
-      <w:r>
-        <w:rPr>
-          <w:rStyle w:val="NormalTok"/>
-        </w:rPr>
-        <w:t xml:space="preserve">(</w:t>
-      </w:r>
-      <w:r>
-        <w:rPr>
-          <w:rStyle w:val="StringTok"/>
-        </w:rPr>
-        <w:t xml:space="preserve">"Treated"</w:t>
-      </w:r>
-      <w:r>
-        <w:rPr>
-          <w:rStyle w:val="NormalTok"/>
-        </w:rPr>
-        <w:t xml:space="preserve">,</w:t>
-      </w:r>
-      <w:r>
-        <w:rPr>
-          <w:rStyle w:val="StringTok"/>
-        </w:rPr>
-        <w:t xml:space="preserve">"Untreated"</w:t>
-      </w:r>
-      <w:r>
-        <w:rPr>
-          <w:rStyle w:val="NormalTok"/>
-        </w:rPr>
-        <w:t xml:space="preserve">),</w:t>
-      </w:r>
-      <w:r>
-        <w:rPr>
-          <w:rStyle w:val="DataTypeTok"/>
-        </w:rPr>
-        <w:t xml:space="preserve">ylab=</w:t>
-      </w:r>
-      <w:r>
-        <w:rPr>
-          <w:rStyle w:val="StringTok"/>
-        </w:rPr>
-        <w:t xml:space="preserve">"Worm Count"</w:t>
-      </w:r>
-      <w:r>
-        <w:rPr>
-          <w:rStyle w:val="NormalTok"/>
-        </w:rPr>
-        <w:t xml:space="preserve">,</w:t>
-      </w:r>
-      <w:r>
-        <w:rPr>
-          <w:rStyle w:val="DataTypeTok"/>
-        </w:rPr>
-        <w:t xml:space="preserve">main=</w:t>
-      </w:r>
-      <w:r>
-        <w:rPr>
-          <w:rStyle w:val="StringTok"/>
-        </w:rPr>
-        <w:t xml:space="preserve">"Worm Count for Treated vs Untreated"</w:t>
-      </w:r>
-      <w:r>
-        <w:rPr>
-          <w:rStyle w:val="NormalTok"/>
-        </w:rPr>
-        <w:t xml:space="preserve">)</w:t>
-      </w:r>
-      <w:r>
-        <w:br w:type="textWrapping"/>
-      </w:r>
-      <w:r>
-        <w:rPr>
-          <w:rStyle w:val="CommentTok"/>
-        </w:rPr>
-        <w:t xml:space="preserve"># reset to one plot</w:t>
-      </w:r>
-      <w:r>
-        <w:br w:type="textWrapping"/>
-      </w:r>
-      <w:r>
-        <w:rPr>
-          <w:rStyle w:val="KeywordTok"/>
-        </w:rPr>
-        <w:t xml:space="preserve">par</w:t>
-      </w:r>
-      <w:r>
-        <w:rPr>
-          <w:rStyle w:val="NormalTok"/>
-        </w:rPr>
-        <w:t xml:space="preserve">(</w:t>
-      </w:r>
-      <w:r>
-        <w:rPr>
-          <w:rStyle w:val="DataTypeTok"/>
-        </w:rPr>
-        <w:t xml:space="preserve">mfrow=</w:t>
-      </w:r>
-      <w:r>
-        <w:rPr>
-          <w:rStyle w:val="KeywordTok"/>
-        </w:rPr>
-        <w:t xml:space="preserve">c</w:t>
-      </w:r>
-      <w:r>
-        <w:rPr>
-          <w:rStyle w:val="NormalTok"/>
-        </w:rPr>
-        <w:t xml:space="preserve">(</w:t>
-      </w:r>
-      <w:r>
-        <w:rPr>
-          <w:rStyle w:val="DecValTok"/>
-        </w:rPr>
-        <w:t xml:space="preserve">1</w:t>
-      </w:r>
-      <w:r>
-        <w:rPr>
-          <w:rStyle w:val="NormalTok"/>
-        </w:rPr>
-        <w:t xml:space="preserve">,</w:t>
-      </w:r>
-      <w:r>
-        <w:rPr>
-          <w:rStyle w:val="DecValTok"/>
-        </w:rPr>
-        <w:t xml:space="preserve">1</w:t>
-      </w:r>
-      <w:r>
-        <w:rPr>
-          <w:rStyle w:val="NormalTok"/>
-        </w:rPr>
-        <w:t xml:space="preserve">))</w:t>
       </w:r>
     </w:p>
     <w:p>
@@ -939,6 +1074,214 @@
       </w:r>
     </w:p>
     <w:p>
+      <w:pPr>
+        <w:pStyle w:val="SourceCode"/>
+      </w:pPr>
+      <w:r>
+        <w:rPr>
+          <w:rStyle w:val="KeywordTok"/>
+        </w:rPr>
+        <w:t xml:space="preserve">ggplot</w:t>
+      </w:r>
+      <w:r>
+        <w:rPr>
+          <w:rStyle w:val="NormalTok"/>
+        </w:rPr>
+        <w:t xml:space="preserve">(</w:t>
+      </w:r>
+      <w:r>
+        <w:rPr>
+          <w:rStyle w:val="DataTypeTok"/>
+        </w:rPr>
+        <w:t xml:space="preserve">data =</w:t>
+      </w:r>
+      <w:r>
+        <w:rPr>
+          <w:rStyle w:val="NormalTok"/>
+        </w:rPr>
+        <w:t xml:space="preserve"> WormSheep, </w:t>
+      </w:r>
+      <w:r>
+        <w:rPr>
+          <w:rStyle w:val="KeywordTok"/>
+        </w:rPr>
+        <w:t xml:space="preserve">aes</w:t>
+      </w:r>
+      <w:r>
+        <w:rPr>
+          <w:rStyle w:val="NormalTok"/>
+        </w:rPr>
+        <w:t xml:space="preserve">(</w:t>
+      </w:r>
+      <w:r>
+        <w:rPr>
+          <w:rStyle w:val="DataTypeTok"/>
+        </w:rPr>
+        <w:t xml:space="preserve">x =</w:t>
+      </w:r>
+      <w:r>
+        <w:rPr>
+          <w:rStyle w:val="NormalTok"/>
+        </w:rPr>
+        <w:t xml:space="preserve"> treated, </w:t>
+      </w:r>
+      <w:r>
+        <w:rPr>
+          <w:rStyle w:val="DataTypeTok"/>
+        </w:rPr>
+        <w:t xml:space="preserve">y =</w:t>
+      </w:r>
+      <w:r>
+        <w:rPr>
+          <w:rStyle w:val="NormalTok"/>
+        </w:rPr>
+        <w:t xml:space="preserve"> worms)) </w:t>
+      </w:r>
+      <w:r>
+        <w:rPr>
+          <w:rStyle w:val="OperatorTok"/>
+        </w:rPr>
+        <w:t xml:space="preserve">+</w:t>
+      </w:r>
+      <w:r>
+        <w:rPr>
+          <w:rStyle w:val="StringTok"/>
+        </w:rPr>
+        <w:t xml:space="preserve"> </w:t>
+      </w:r>
+      <w:r>
+        <w:rPr>
+          <w:rStyle w:val="KeywordTok"/>
+        </w:rPr>
+        <w:t xml:space="preserve">geom_boxplot</w:t>
+      </w:r>
+      <w:r>
+        <w:rPr>
+          <w:rStyle w:val="NormalTok"/>
+        </w:rPr>
+        <w:t xml:space="preserve">() </w:t>
+      </w:r>
+      <w:r>
+        <w:rPr>
+          <w:rStyle w:val="OperatorTok"/>
+        </w:rPr>
+        <w:t xml:space="preserve">+</w:t>
+      </w:r>
+      <w:r>
+        <w:rPr>
+          <w:rStyle w:val="StringTok"/>
+        </w:rPr>
+        <w:t xml:space="preserve"> </w:t>
+      </w:r>
+      <w:r>
+        <w:rPr>
+          <w:rStyle w:val="KeywordTok"/>
+        </w:rPr>
+        <w:t xml:space="preserve">labs</w:t>
+      </w:r>
+      <w:r>
+        <w:rPr>
+          <w:rStyle w:val="NormalTok"/>
+        </w:rPr>
+        <w:t xml:space="preserve">(</w:t>
+      </w:r>
+      <w:r>
+        <w:rPr>
+          <w:rStyle w:val="DataTypeTok"/>
+        </w:rPr>
+        <w:t xml:space="preserve">x =</w:t>
+      </w:r>
+      <w:r>
+        <w:rPr>
+          <w:rStyle w:val="NormalTok"/>
+        </w:rPr>
+        <w:t xml:space="preserve"> </w:t>
+      </w:r>
+      <w:r>
+        <w:rPr>
+          <w:rStyle w:val="StringTok"/>
+        </w:rPr>
+        <w:t xml:space="preserve">""</w:t>
+      </w:r>
+      <w:r>
+        <w:rPr>
+          <w:rStyle w:val="NormalTok"/>
+        </w:rPr>
+        <w:t xml:space="preserve">, </w:t>
+      </w:r>
+      <w:r>
+        <w:rPr>
+          <w:rStyle w:val="DataTypeTok"/>
+        </w:rPr>
+        <w:t xml:space="preserve">y =</w:t>
+      </w:r>
+      <w:r>
+        <w:rPr>
+          <w:rStyle w:val="NormalTok"/>
+        </w:rPr>
+        <w:t xml:space="preserve"> </w:t>
+      </w:r>
+      <w:r>
+        <w:rPr>
+          <w:rStyle w:val="StringTok"/>
+        </w:rPr>
+        <w:t xml:space="preserve">"Worm Count"</w:t>
+      </w:r>
+      <w:r>
+        <w:rPr>
+          <w:rStyle w:val="NormalTok"/>
+        </w:rPr>
+        <w:t xml:space="preserve">)</w:t>
+      </w:r>
+    </w:p>
+    <w:p>
+      <w:pPr>
+        <w:pStyle w:val="FirstParagraph"/>
+      </w:pPr>
+      <w:r>
+        <w:drawing>
+          <wp:inline>
+            <wp:extent cx="4620126" cy="3696101"/>
+            <wp:effectExtent b="0" l="0" r="0" t="0"/>
+            <wp:docPr descr="" title="" id="1" name="Picture"/>
+            <a:graphic>
+              <a:graphicData uri="http://schemas.openxmlformats.org/drawingml/2006/picture">
+                <pic:pic>
+                  <pic:nvPicPr>
+                    <pic:cNvPr descr="Week_03_HW_Submission_files/figure-docx/unnamed-chunk-3-2.png" id="0" name="Picture"/>
+                    <pic:cNvPicPr>
+                      <a:picLocks noChangeArrowheads="1" noChangeAspect="1"/>
+                    </pic:cNvPicPr>
+                  </pic:nvPicPr>
+                  <pic:blipFill>
+                    <a:blip r:embed="rId27"/>
+                    <a:stretch>
+                      <a:fillRect/>
+                    </a:stretch>
+                  </pic:blipFill>
+                  <pic:spPr bwMode="auto">
+                    <a:xfrm>
+                      <a:off x="0" y="0"/>
+                      <a:ext cx="4620126" cy="3696101"/>
+                    </a:xfrm>
+                    <a:prstGeom prst="rect">
+                      <a:avLst/>
+                    </a:prstGeom>
+                    <a:noFill/>
+                    <a:ln w="9525">
+                      <a:noFill/>
+                      <a:headEnd/>
+                      <a:tailEnd/>
+                    </a:ln>
+                  </pic:spPr>
+                </pic:pic>
+              </a:graphicData>
+            </a:graphic>
+          </wp:inline>
+        </w:drawing>
+      </w:r>
+    </w:p>
+    <w:p>
       <w:r>
         <w:pict>
           <v:rect style="width:0;height:1.5pt" o:hralign="center" o:hrstd="t" o:hr="t"/>
@@ -949,8 +1292,8 @@
       <w:pPr>
         <w:pStyle w:val="Heading3"/>
       </w:pPr>
-      <w:bookmarkStart w:id="27" w:name="part-1c"/>
-      <w:bookmarkEnd w:id="27"/>
+      <w:bookmarkStart w:id="28" w:name="part-1c"/>
+      <w:bookmarkEnd w:id="28"/>
       <w:r>
         <w:t xml:space="preserve">Part 1c</w:t>
       </w:r>
@@ -967,8 +1310,8 @@
       <w:pPr>
         <w:pStyle w:val="Heading3"/>
       </w:pPr>
-      <w:bookmarkStart w:id="28" w:name="answer-1c-------------"/>
-      <w:bookmarkEnd w:id="28"/>
+      <w:bookmarkStart w:id="29" w:name="answer-1c-------------"/>
+      <w:bookmarkEnd w:id="29"/>
       <w:r>
         <w:t xml:space="preserve">-|-|-|-|-|-|-|-|-|-|-|- Answer 1c -|-|-|-|-|-|-|-|-|-|-|-</w:t>
       </w:r>
@@ -992,8 +1335,8 @@
       <w:pPr>
         <w:pStyle w:val="Heading3"/>
       </w:pPr>
-      <w:bookmarkStart w:id="29" w:name="part-1d"/>
-      <w:bookmarkEnd w:id="29"/>
+      <w:bookmarkStart w:id="30" w:name="part-1d"/>
+      <w:bookmarkEnd w:id="30"/>
       <w:r>
         <w:t xml:space="preserve">Part 1d</w:t>
       </w:r>
@@ -1010,8 +1353,8 @@
       <w:pPr>
         <w:pStyle w:val="Heading3"/>
       </w:pPr>
-      <w:bookmarkStart w:id="30" w:name="answer-1d-------------"/>
-      <w:bookmarkEnd w:id="30"/>
+      <w:bookmarkStart w:id="31" w:name="answer-1d-------------"/>
+      <w:bookmarkEnd w:id="31"/>
       <w:r>
         <w:t xml:space="preserve">-|-|-|-|-|-|-|-|-|-|-|- Answer 1d -|-|-|-|-|-|-|-|-|-|-|-</w:t>
       </w:r>
@@ -1035,8 +1378,8 @@
       <w:pPr>
         <w:pStyle w:val="Heading3"/>
       </w:pPr>
-      <w:bookmarkStart w:id="31" w:name="part-1e"/>
-      <w:bookmarkEnd w:id="31"/>
+      <w:bookmarkStart w:id="32" w:name="part-1e"/>
+      <w:bookmarkEnd w:id="32"/>
       <w:r>
         <w:t xml:space="preserve">Part 1e</w:t>
       </w:r>
@@ -1053,8 +1396,8 @@
       <w:pPr>
         <w:pStyle w:val="Heading3"/>
       </w:pPr>
-      <w:bookmarkStart w:id="32" w:name="answer-1d--------------1"/>
-      <w:bookmarkEnd w:id="32"/>
+      <w:bookmarkStart w:id="33" w:name="answer-1d--------------1"/>
+      <w:bookmarkEnd w:id="33"/>
       <w:r>
         <w:t xml:space="preserve">-|-|-|-|-|-|-|-|-|-|-|- Answer 1d -|-|-|-|-|-|-|-|-|-|-|-</w:t>
       </w:r>
@@ -1078,8 +1421,8 @@
       <w:pPr>
         <w:pStyle w:val="Heading3"/>
       </w:pPr>
-      <w:bookmarkStart w:id="33" w:name="part-1f"/>
-      <w:bookmarkEnd w:id="33"/>
+      <w:bookmarkStart w:id="34" w:name="part-1f"/>
+      <w:bookmarkEnd w:id="34"/>
       <w:r>
         <w:t xml:space="preserve">Part 1f</w:t>
       </w:r>
@@ -1096,8 +1439,8 @@
       <w:pPr>
         <w:pStyle w:val="Heading3"/>
       </w:pPr>
-      <w:bookmarkStart w:id="34" w:name="answer-1f-------------"/>
-      <w:bookmarkEnd w:id="34"/>
+      <w:bookmarkStart w:id="35" w:name="answer-1f-------------"/>
+      <w:bookmarkEnd w:id="35"/>
       <w:r>
         <w:t xml:space="preserve">-|-|-|-|-|-|-|-|-|-|-|- Answer 1f -|-|-|-|-|-|-|-|-|-|-|-</w:t>
       </w:r>
@@ -1124,8 +1467,8 @@
       <w:pPr>
         <w:pStyle w:val="Heading3"/>
       </w:pPr>
-      <w:bookmarkStart w:id="35" w:name="part-1g"/>
-      <w:bookmarkEnd w:id="35"/>
+      <w:bookmarkStart w:id="36" w:name="part-1g"/>
+      <w:bookmarkEnd w:id="36"/>
       <w:r>
         <w:t xml:space="preserve">Part 1g</w:t>
       </w:r>
@@ -1159,8 +1502,8 @@
       <w:pPr>
         <w:pStyle w:val="Heading4"/>
       </w:pPr>
-      <w:bookmarkStart w:id="36" w:name="step-1"/>
-      <w:bookmarkEnd w:id="36"/>
+      <w:bookmarkStart w:id="37" w:name="step-1"/>
+      <w:bookmarkEnd w:id="37"/>
       <w:r>
         <w:t xml:space="preserve">Step 1</w:t>
       </w:r>
@@ -1177,8 +1520,8 @@
       <w:pPr>
         <w:pStyle w:val="Heading4"/>
       </w:pPr>
-      <w:bookmarkStart w:id="37" w:name="answer-1g.step1-------------"/>
-      <w:bookmarkEnd w:id="37"/>
+      <w:bookmarkStart w:id="38" w:name="answer-1g.step1-------------"/>
+      <w:bookmarkEnd w:id="38"/>
       <w:r>
         <w:t xml:space="preserve">-|-|-|-|-|-|-|-|-|-|-|- Answer 1g.step1 -|-|-|-|-|-|-|-|-|-|-|-</w:t>
       </w:r>
@@ -1323,8 +1666,8 @@
       <w:pPr>
         <w:pStyle w:val="Heading4"/>
       </w:pPr>
-      <w:bookmarkStart w:id="38" w:name="step-2"/>
-      <w:bookmarkEnd w:id="38"/>
+      <w:bookmarkStart w:id="39" w:name="step-2"/>
+      <w:bookmarkEnd w:id="39"/>
       <w:r>
         <w:t xml:space="preserve">Step 2</w:t>
       </w:r>
@@ -1341,8 +1684,8 @@
       <w:pPr>
         <w:pStyle w:val="Heading4"/>
       </w:pPr>
-      <w:bookmarkStart w:id="39" w:name="answer-1g.step2-------------"/>
-      <w:bookmarkEnd w:id="39"/>
+      <w:bookmarkStart w:id="40" w:name="answer-1g.step2-------------"/>
+      <w:bookmarkEnd w:id="40"/>
       <w:r>
         <w:t xml:space="preserve">-|-|-|-|-|-|-|-|-|-|-|- Answer 1g.step2 -|-|-|-|-|-|-|-|-|-|-|-</w:t>
       </w:r>
@@ -1362,8 +1705,8 @@
       <w:pPr>
         <w:pStyle w:val="Heading4"/>
       </w:pPr>
-      <w:bookmarkStart w:id="40" w:name="step-3"/>
-      <w:bookmarkEnd w:id="40"/>
+      <w:bookmarkStart w:id="41" w:name="step-3"/>
+      <w:bookmarkEnd w:id="41"/>
       <w:r>
         <w:t xml:space="preserve">Step 3</w:t>
       </w:r>
@@ -1400,8 +1743,8 @@
       <w:pPr>
         <w:pStyle w:val="Heading4"/>
       </w:pPr>
-      <w:bookmarkStart w:id="41" w:name="answer-1g.step3-------------"/>
-      <w:bookmarkEnd w:id="41"/>
+      <w:bookmarkStart w:id="42" w:name="answer-1g.step3-------------"/>
+      <w:bookmarkEnd w:id="42"/>
       <w:r>
         <w:t xml:space="preserve">-|-|-|-|-|-|-|-|-|-|-|- Answer 1g.step3 -|-|-|-|-|-|-|-|-|-|-|-</w:t>
       </w:r>
@@ -1425,8 +1768,8 @@
       <w:pPr>
         <w:pStyle w:val="Heading3"/>
       </w:pPr>
-      <w:bookmarkStart w:id="42" w:name="part-1h"/>
-      <w:bookmarkEnd w:id="42"/>
+      <w:bookmarkStart w:id="43" w:name="part-1h"/>
+      <w:bookmarkEnd w:id="43"/>
       <w:r>
         <w:t xml:space="preserve">Part 1h</w:t>
       </w:r>
@@ -1443,8 +1786,8 @@
       <w:pPr>
         <w:pStyle w:val="Heading3"/>
       </w:pPr>
-      <w:bookmarkStart w:id="43" w:name="answer-1h-------------"/>
-      <w:bookmarkEnd w:id="43"/>
+      <w:bookmarkStart w:id="44" w:name="answer-1h-------------"/>
+      <w:bookmarkEnd w:id="44"/>
       <w:r>
         <w:t xml:space="preserve">-|-|-|-|-|-|-|-|-|-|-|- Answer 1h -|-|-|-|-|-|-|-|-|-|-|-</w:t>
       </w:r>
@@ -1479,8 +1822,8 @@
       <w:pPr>
         <w:pStyle w:val="Heading3"/>
       </w:pPr>
-      <w:bookmarkStart w:id="44" w:name="part-1i"/>
-      <w:bookmarkEnd w:id="44"/>
+      <w:bookmarkStart w:id="45" w:name="part-1i"/>
+      <w:bookmarkEnd w:id="45"/>
       <w:r>
         <w:t xml:space="preserve">Part 1i</w:t>
       </w:r>
@@ -1497,8 +1840,8 @@
       <w:pPr>
         <w:pStyle w:val="Heading3"/>
       </w:pPr>
-      <w:bookmarkStart w:id="45" w:name="answer-1i-------------"/>
-      <w:bookmarkEnd w:id="45"/>
+      <w:bookmarkStart w:id="46" w:name="answer-1i-------------"/>
+      <w:bookmarkEnd w:id="46"/>
       <w:r>
         <w:t xml:space="preserve">-|-|-|-|-|-|-|-|-|-|-|- Answer 1i -|-|-|-|-|-|-|-|-|-|-|-</w:t>
       </w:r>
@@ -1522,8 +1865,8 @@
       <w:pPr>
         <w:pStyle w:val="Heading2"/>
       </w:pPr>
-      <w:bookmarkStart w:id="46" w:name="problem-2"/>
-      <w:bookmarkEnd w:id="46"/>
+      <w:bookmarkStart w:id="47" w:name="problem-2"/>
+      <w:bookmarkEnd w:id="47"/>
       <w:r>
         <w:t xml:space="preserve">Problem 2</w:t>
       </w:r>
@@ -1540,8 +1883,8 @@
       <w:pPr>
         <w:pStyle w:val="Heading3"/>
       </w:pPr>
-      <w:bookmarkStart w:id="47" w:name="part-2a"/>
-      <w:bookmarkEnd w:id="47"/>
+      <w:bookmarkStart w:id="48" w:name="part-2a"/>
+      <w:bookmarkEnd w:id="48"/>
       <w:r>
         <w:t xml:space="preserve">Part 2a</w:t>
       </w:r>
@@ -1558,8 +1901,8 @@
       <w:pPr>
         <w:pStyle w:val="Heading3"/>
       </w:pPr>
-      <w:bookmarkStart w:id="48" w:name="answer-2a-------------"/>
-      <w:bookmarkEnd w:id="48"/>
+      <w:bookmarkStart w:id="49" w:name="answer-2a-------------"/>
+      <w:bookmarkEnd w:id="49"/>
       <w:r>
         <w:t xml:space="preserve">-|-|-|-|-|-|-|-|-|-|-|- Answer 2a -|-|-|-|-|-|-|-|-|-|-|-</w:t>
       </w:r>
@@ -1586,8 +1929,8 @@
       <w:pPr>
         <w:pStyle w:val="Heading3"/>
       </w:pPr>
-      <w:bookmarkStart w:id="49" w:name="part-2b"/>
-      <w:bookmarkEnd w:id="49"/>
+      <w:bookmarkStart w:id="50" w:name="part-2b"/>
+      <w:bookmarkEnd w:id="50"/>
       <w:r>
         <w:t xml:space="preserve">Part 2b</w:t>
       </w:r>
@@ -1604,8 +1947,8 @@
       <w:pPr>
         <w:pStyle w:val="Heading3"/>
       </w:pPr>
-      <w:bookmarkStart w:id="50" w:name="answer-2b-------------"/>
-      <w:bookmarkEnd w:id="50"/>
+      <w:bookmarkStart w:id="51" w:name="answer-2b-------------"/>
+      <w:bookmarkEnd w:id="51"/>
       <w:r>
         <w:t xml:space="preserve">-|-|-|-|-|-|-|-|-|-|-|- Answer 2b -|-|-|-|-|-|-|-|-|-|-|-</w:t>
       </w:r>
@@ -1632,8 +1975,8 @@
       <w:pPr>
         <w:pStyle w:val="Heading3"/>
       </w:pPr>
-      <w:bookmarkStart w:id="51" w:name="part-2b-1"/>
-      <w:bookmarkEnd w:id="51"/>
+      <w:bookmarkStart w:id="52" w:name="part-2b-1"/>
+      <w:bookmarkEnd w:id="52"/>
       <w:r>
         <w:t xml:space="preserve">Part 2b</w:t>
       </w:r>
@@ -1658,8 +2001,8 @@
       <w:pPr>
         <w:pStyle w:val="Heading3"/>
       </w:pPr>
-      <w:bookmarkStart w:id="52" w:name="answer-2b--------------1"/>
-      <w:bookmarkEnd w:id="52"/>
+      <w:bookmarkStart w:id="53" w:name="answer-2b--------------1"/>
+      <w:bookmarkEnd w:id="53"/>
       <w:r>
         <w:t xml:space="preserve">-|-|-|-|-|-|-|-|-|-|-|- Answer 2b -|-|-|-|-|-|-|-|-|-|-|-</w:t>
       </w:r>
@@ -1694,8 +2037,8 @@
       <w:pPr>
         <w:pStyle w:val="Heading3"/>
       </w:pPr>
-      <w:bookmarkStart w:id="53" w:name="part-2c"/>
-      <w:bookmarkEnd w:id="53"/>
+      <w:bookmarkStart w:id="54" w:name="part-2c"/>
+      <w:bookmarkEnd w:id="54"/>
       <w:r>
         <w:t xml:space="preserve">Part 2c</w:t>
       </w:r>
@@ -1728,8 +2071,8 @@
       <w:pPr>
         <w:pStyle w:val="Heading3"/>
       </w:pPr>
-      <w:bookmarkStart w:id="54" w:name="answer-2c-------------"/>
-      <w:bookmarkEnd w:id="54"/>
+      <w:bookmarkStart w:id="55" w:name="answer-2c-------------"/>
+      <w:bookmarkEnd w:id="55"/>
       <w:r>
         <w:t xml:space="preserve">-|-|-|-|-|-|-|-|-|-|-|- Answer 2c -|-|-|-|-|-|-|-|-|-|-|-</w:t>
       </w:r>
@@ -1764,8 +2107,8 @@
       <w:pPr>
         <w:pStyle w:val="Heading3"/>
       </w:pPr>
-      <w:bookmarkStart w:id="55" w:name="part-2d"/>
-      <w:bookmarkEnd w:id="55"/>
+      <w:bookmarkStart w:id="56" w:name="part-2d"/>
+      <w:bookmarkEnd w:id="56"/>
       <w:r>
         <w:t xml:space="preserve">Part 2d</w:t>
       </w:r>
@@ -1782,8 +2125,8 @@
       <w:pPr>
         <w:pStyle w:val="Heading4"/>
       </w:pPr>
-      <w:bookmarkStart w:id="56" w:name="step-1-1"/>
-      <w:bookmarkEnd w:id="56"/>
+      <w:bookmarkStart w:id="57" w:name="step-1-1"/>
+      <w:bookmarkEnd w:id="57"/>
       <w:r>
         <w:t xml:space="preserve">Step 1</w:t>
       </w:r>
@@ -1800,8 +2143,8 @@
       <w:pPr>
         <w:pStyle w:val="Heading4"/>
       </w:pPr>
-      <w:bookmarkStart w:id="57" w:name="answer-2d.step1-------------"/>
-      <w:bookmarkEnd w:id="57"/>
+      <w:bookmarkStart w:id="58" w:name="answer-2d.step1-------------"/>
+      <w:bookmarkEnd w:id="58"/>
       <w:r>
         <w:t xml:space="preserve">-|-|-|-|-|-|-|-|-|-|-|- Answer 2d.step1 -|-|-|-|-|-|-|-|-|-|-|-</w:t>
       </w:r>
@@ -1818,8 +2161,8 @@
       <w:pPr>
         <w:pStyle w:val="Heading4"/>
       </w:pPr>
-      <w:bookmarkStart w:id="58" w:name="step-2-1"/>
-      <w:bookmarkEnd w:id="58"/>
+      <w:bookmarkStart w:id="59" w:name="step-2-1"/>
+      <w:bookmarkEnd w:id="59"/>
       <w:r>
         <w:t xml:space="preserve">Step 2</w:t>
       </w:r>
@@ -1836,8 +2179,8 @@
       <w:pPr>
         <w:pStyle w:val="Heading4"/>
       </w:pPr>
-      <w:bookmarkStart w:id="59" w:name="answer-2d.step2-------------"/>
-      <w:bookmarkEnd w:id="59"/>
+      <w:bookmarkStart w:id="60" w:name="answer-2d.step2-------------"/>
+      <w:bookmarkEnd w:id="60"/>
       <w:r>
         <w:t xml:space="preserve">-|-|-|-|-|-|-|-|-|-|-|- Answer 2d.step2 -|-|-|-|-|-|-|-|-|-|-|-</w:t>
       </w:r>
@@ -1857,8 +2200,8 @@
       <w:pPr>
         <w:pStyle w:val="Heading4"/>
       </w:pPr>
-      <w:bookmarkStart w:id="60" w:name="step-3-1"/>
-      <w:bookmarkEnd w:id="60"/>
+      <w:bookmarkStart w:id="61" w:name="step-3-1"/>
+      <w:bookmarkEnd w:id="61"/>
       <w:r>
         <w:t xml:space="preserve">Step 3</w:t>
       </w:r>
@@ -1895,8 +2238,8 @@
       <w:pPr>
         <w:pStyle w:val="Heading4"/>
       </w:pPr>
-      <w:bookmarkStart w:id="61" w:name="answer-2d.step3-------------"/>
-      <w:bookmarkEnd w:id="61"/>
+      <w:bookmarkStart w:id="62" w:name="answer-2d.step3-------------"/>
+      <w:bookmarkEnd w:id="62"/>
       <w:r>
         <w:t xml:space="preserve">-|-|-|-|-|-|-|-|-|-|-|- Answer 2d.step3 -|-|-|-|-|-|-|-|-|-|-|-</w:t>
       </w:r>
@@ -1920,8 +2263,8 @@
       <w:pPr>
         <w:pStyle w:val="Heading3"/>
       </w:pPr>
-      <w:bookmarkStart w:id="62" w:name="part-2e"/>
-      <w:bookmarkEnd w:id="62"/>
+      <w:bookmarkStart w:id="63" w:name="part-2e"/>
+      <w:bookmarkEnd w:id="63"/>
       <w:r>
         <w:t xml:space="preserve">Part 2e</w:t>
       </w:r>
@@ -1938,8 +2281,8 @@
       <w:pPr>
         <w:pStyle w:val="Heading3"/>
       </w:pPr>
-      <w:bookmarkStart w:id="63" w:name="answer-2e-------------"/>
-      <w:bookmarkEnd w:id="63"/>
+      <w:bookmarkStart w:id="64" w:name="answer-2e-------------"/>
+      <w:bookmarkEnd w:id="64"/>
       <w:r>
         <w:t xml:space="preserve">-|-|-|-|-|-|-|-|-|-|-|- Answer 2e -|-|-|-|-|-|-|-|-|-|-|-</w:t>
       </w:r>
@@ -1974,8 +2317,8 @@
       <w:pPr>
         <w:pStyle w:val="Heading3"/>
       </w:pPr>
-      <w:bookmarkStart w:id="64" w:name="part-2f"/>
-      <w:bookmarkEnd w:id="64"/>
+      <w:bookmarkStart w:id="65" w:name="part-2f"/>
+      <w:bookmarkEnd w:id="65"/>
       <w:r>
         <w:t xml:space="preserve">Part 2f</w:t>
       </w:r>
@@ -1992,8 +2335,8 @@
       <w:pPr>
         <w:pStyle w:val="Heading3"/>
       </w:pPr>
-      <w:bookmarkStart w:id="65" w:name="answer-2f-------------"/>
-      <w:bookmarkEnd w:id="65"/>
+      <w:bookmarkStart w:id="66" w:name="answer-2f-------------"/>
+      <w:bookmarkEnd w:id="66"/>
       <w:r>
         <w:t xml:space="preserve">-|-|-|-|-|-|-|-|-|-|-|- Answer 2f -|-|-|-|-|-|-|-|-|-|-|-</w:t>
       </w:r>
@@ -2017,8 +2360,8 @@
       <w:pPr>
         <w:pStyle w:val="Heading3"/>
       </w:pPr>
-      <w:bookmarkStart w:id="66" w:name="part-2g"/>
-      <w:bookmarkEnd w:id="66"/>
+      <w:bookmarkStart w:id="67" w:name="part-2g"/>
+      <w:bookmarkEnd w:id="67"/>
       <w:r>
         <w:t xml:space="preserve">Part 2g</w:t>
       </w:r>
@@ -2035,8 +2378,8 @@
       <w:pPr>
         <w:pStyle w:val="Heading3"/>
       </w:pPr>
-      <w:bookmarkStart w:id="67" w:name="answer-2g-------------"/>
-      <w:bookmarkEnd w:id="67"/>
+      <w:bookmarkStart w:id="68" w:name="answer-2g-------------"/>
+      <w:bookmarkEnd w:id="68"/>
       <w:r>
         <w:t xml:space="preserve">-|-|-|-|-|-|-|-|-|-|-|- Answer 2g -|-|-|-|-|-|-|-|-|-|-|-</w:t>
       </w:r>
@@ -2060,8 +2403,8 @@
       <w:pPr>
         <w:pStyle w:val="Heading3"/>
       </w:pPr>
-      <w:bookmarkStart w:id="68" w:name="part-2g-1"/>
-      <w:bookmarkEnd w:id="68"/>
+      <w:bookmarkStart w:id="69" w:name="part-2g-1"/>
+      <w:bookmarkEnd w:id="69"/>
       <w:r>
         <w:t xml:space="preserve">Part 2g</w:t>
       </w:r>
@@ -2078,8 +2421,8 @@
       <w:pPr>
         <w:pStyle w:val="Heading3"/>
       </w:pPr>
-      <w:bookmarkStart w:id="69" w:name="answer-2g--------------1"/>
-      <w:bookmarkEnd w:id="69"/>
+      <w:bookmarkStart w:id="70" w:name="answer-2g--------------1"/>
+      <w:bookmarkEnd w:id="70"/>
       <w:r>
         <w:t xml:space="preserve">-|-|-|-|-|-|-|-|-|-|-|- Answer 2g -|-|-|-|-|-|-|-|-|-|-|-</w:t>
       </w:r>
@@ -2211,7 +2554,7 @@
     </w:lvl>
   </w:abstractNum>
   <w:abstractNum w:abstractNumId="990">
-    <w:nsid w:val="3c6d7b95"/>
+    <w:nsid w:val="8b0bb635"/>
     <w:multiLevelType w:val="multilevel"/>
     <w:lvl w:ilvl="0">
       <w:numFmt w:val="bullet"/>

</xml_diff>

<commit_message>
first revision of completed assign
</commit_message>
<xml_diff>
--- a/Lesson 3 Homework Packet/Lesson 3 Homework Packet/Week_03_HW_Submission.docx
+++ b/Lesson 3 Homework Packet/Lesson 3 Homework Packet/Week_03_HW_Submission.docx
@@ -337,30 +337,6 @@
           <w:rStyle w:val="StringTok"/>
         </w:rPr>
         <w:t xml:space="preserve">""</w:t>
-      </w:r>
-      <w:r>
-        <w:rPr>
-          <w:rStyle w:val="NormalTok"/>
-        </w:rPr>
-        <w:t xml:space="preserve">, </w:t>
-      </w:r>
-      <w:r>
-        <w:rPr>
-          <w:rStyle w:val="DataTypeTok"/>
-        </w:rPr>
-        <w:t xml:space="preserve">y =</w:t>
-      </w:r>
-      <w:r>
-        <w:rPr>
-          <w:rStyle w:val="NormalTok"/>
-        </w:rPr>
-        <w:t xml:space="preserve"> </w:t>
-      </w:r>
-      <w:r>
-        <w:rPr>
-          <w:rStyle w:val="StringTok"/>
-        </w:rPr>
-        <w:t xml:space="preserve">"Worm Count"</w:t>
       </w:r>
       <w:r>
         <w:rPr>
@@ -1206,7 +1182,149 @@
         <w:rPr>
           <w:rStyle w:val="CommentTok"/>
         </w:rPr>
-        <w:t xml:space="preserve"># Insert your R code here.</w:t>
+        <w:t xml:space="preserve"># Use Shapiro-Wilk normality test</w:t>
+      </w:r>
+      <w:r>
+        <w:br w:type="textWrapping"/>
+      </w:r>
+      <w:r>
+        <w:rPr>
+          <w:rStyle w:val="KeywordTok"/>
+        </w:rPr>
+        <w:t xml:space="preserve">shapiro.test</w:t>
+      </w:r>
+      <w:r>
+        <w:rPr>
+          <w:rStyle w:val="NormalTok"/>
+        </w:rPr>
+        <w:t xml:space="preserve">(treatedForWorms)</w:t>
+      </w:r>
+    </w:p>
+    <w:p>
+      <w:pPr>
+        <w:pStyle w:val="SourceCode"/>
+      </w:pPr>
+      <w:r>
+        <w:rPr>
+          <w:rStyle w:val="VerbatimChar"/>
+        </w:rPr>
+        <w:t xml:space="preserve">## </w:t>
+      </w:r>
+      <w:r>
+        <w:br w:type="textWrapping"/>
+      </w:r>
+      <w:r>
+        <w:rPr>
+          <w:rStyle w:val="VerbatimChar"/>
+        </w:rPr>
+        <w:t xml:space="preserve">##  Shapiro-Wilk normality test</w:t>
+      </w:r>
+      <w:r>
+        <w:br w:type="textWrapping"/>
+      </w:r>
+      <w:r>
+        <w:rPr>
+          <w:rStyle w:val="VerbatimChar"/>
+        </w:rPr>
+        <w:t xml:space="preserve">## </w:t>
+      </w:r>
+      <w:r>
+        <w:br w:type="textWrapping"/>
+      </w:r>
+      <w:r>
+        <w:rPr>
+          <w:rStyle w:val="VerbatimChar"/>
+        </w:rPr>
+        <w:t xml:space="preserve">## data:  treatedForWorms</w:t>
+      </w:r>
+      <w:r>
+        <w:br w:type="textWrapping"/>
+      </w:r>
+      <w:r>
+        <w:rPr>
+          <w:rStyle w:val="VerbatimChar"/>
+        </w:rPr>
+        <w:t xml:space="preserve">## W = 0.95092, p-value = 0.6504</w:t>
+      </w:r>
+    </w:p>
+    <w:p>
+      <w:pPr>
+        <w:pStyle w:val="SourceCode"/>
+      </w:pPr>
+      <w:r>
+        <w:rPr>
+          <w:rStyle w:val="KeywordTok"/>
+        </w:rPr>
+        <w:t xml:space="preserve">shapiro.test</w:t>
+      </w:r>
+      <w:r>
+        <w:rPr>
+          <w:rStyle w:val="NormalTok"/>
+        </w:rPr>
+        <w:t xml:space="preserve">(untreatedForWorms)</w:t>
+      </w:r>
+    </w:p>
+    <w:p>
+      <w:pPr>
+        <w:pStyle w:val="SourceCode"/>
+      </w:pPr>
+      <w:r>
+        <w:rPr>
+          <w:rStyle w:val="VerbatimChar"/>
+        </w:rPr>
+        <w:t xml:space="preserve">## </w:t>
+      </w:r>
+      <w:r>
+        <w:br w:type="textWrapping"/>
+      </w:r>
+      <w:r>
+        <w:rPr>
+          <w:rStyle w:val="VerbatimChar"/>
+        </w:rPr>
+        <w:t xml:space="preserve">##  Shapiro-Wilk normality test</w:t>
+      </w:r>
+      <w:r>
+        <w:br w:type="textWrapping"/>
+      </w:r>
+      <w:r>
+        <w:rPr>
+          <w:rStyle w:val="VerbatimChar"/>
+        </w:rPr>
+        <w:t xml:space="preserve">## </w:t>
+      </w:r>
+      <w:r>
+        <w:br w:type="textWrapping"/>
+      </w:r>
+      <w:r>
+        <w:rPr>
+          <w:rStyle w:val="VerbatimChar"/>
+        </w:rPr>
+        <w:t xml:space="preserve">## data:  untreatedForWorms</w:t>
+      </w:r>
+      <w:r>
+        <w:br w:type="textWrapping"/>
+      </w:r>
+      <w:r>
+        <w:rPr>
+          <w:rStyle w:val="VerbatimChar"/>
+        </w:rPr>
+        <w:t xml:space="preserve">## W = 0.94382, p-value = 0.5491</w:t>
+      </w:r>
+    </w:p>
+    <w:p>
+      <w:pPr>
+        <w:pStyle w:val="FirstParagraph"/>
+      </w:pPr>
+      <w:r>
+        <w:t xml:space="preserve">With p-value= 0.6504, we fail to reject the null hypothesis that the treated group comes from a normal distribution at a 5% level of significance.</w:t>
+      </w:r>
+    </w:p>
+    <w:p>
+      <w:pPr>
+        <w:pStyle w:val="BodyText"/>
+      </w:pPr>
+      <w:r>
+        <w:t xml:space="preserve">With p-value= 0.5491, we fail to reject the null hypothesis that the untreated group comes from a normal distribution at a 5% level of significance.</w:t>
       </w:r>
     </w:p>
     <w:p>
@@ -1282,22 +1400,6 @@
     <w:p>
       <w:pPr>
         <w:pStyle w:val="FirstParagraph"/>
-      </w:pPr>
-      <w:r>
-        <w:t xml:space="preserve">Replace this text with your answer here.</w:t>
-      </w:r>
-    </w:p>
-    <w:p>
-      <w:pPr>
-        <w:pStyle w:val="BodyText"/>
-      </w:pPr>
-      <w:r>
-        <w:t xml:space="preserve">NOTE: You can typeset hypotheses like this (using LaTeX):</w:t>
-      </w:r>
-    </w:p>
-    <w:p>
-      <w:pPr>
-        <w:pStyle w:val="BodyText"/>
       </w:pPr>
       <m:oMathPara>
         <m:oMathParaPr>
@@ -1330,12 +1432,12 @@
                 <m:rPr>
                   <m:sty m:val="p"/>
                 </m:rPr>
-                <m:t>boys</m:t>
+                <m:t>treated</m:t>
               </m:r>
             </m:sub>
           </m:sSub>
           <m:r>
-            <m:t>=</m:t>
+            <m:t>≥</m:t>
           </m:r>
           <m:sSub>
             <m:e>
@@ -1348,7 +1450,7 @@
                 <m:rPr>
                   <m:sty m:val="p"/>
                 </m:rPr>
-                <m:t>girls</m:t>
+                <m:t>untreated</m:t>
               </m:r>
             </m:sub>
           </m:sSub>
@@ -1390,12 +1492,12 @@
                 <m:rPr>
                   <m:sty m:val="p"/>
                 </m:rPr>
-                <m:t>boys</m:t>
+                <m:t>treated</m:t>
               </m:r>
             </m:sub>
           </m:sSub>
           <m:r>
-            <m:t>≠</m:t>
+            <m:t>&lt;</m:t>
           </m:r>
           <m:sSub>
             <m:e>
@@ -1408,7 +1510,7 @@
                 <m:rPr>
                   <m:sty m:val="p"/>
                 </m:rPr>
-                <m:t>girls</m:t>
+                <m:t>untreated</m:t>
               </m:r>
             </m:sub>
           </m:sSub>
@@ -1417,6 +1519,90 @@
     </w:p>
     <w:p>
       <w:pPr>
+        <w:pStyle w:val="FirstParagraph"/>
+      </w:pPr>
+      <w:r>
+        <w:t xml:space="preserve">where</w:t>
+      </w:r>
+    </w:p>
+    <w:p>
+      <w:pPr>
+        <w:pStyle w:val="BodyText"/>
+      </w:pPr>
+      <m:oMathPara>
+        <m:oMathParaPr>
+          <m:jc m:val="center"/>
+        </m:oMathParaPr>
+        <m:oMath>
+          <m:sSub>
+            <m:e>
+              <m:r>
+                <m:t>μ</m:t>
+              </m:r>
+            </m:e>
+            <m:sub>
+              <m:r>
+                <m:rPr>
+                  <m:sty m:val="p"/>
+                </m:rPr>
+                <m:t>treated</m:t>
+              </m:r>
+            </m:sub>
+          </m:sSub>
+        </m:oMath>
+      </m:oMathPara>
+    </w:p>
+    <w:p>
+      <w:pPr>
+        <w:pStyle w:val="FirstParagraph"/>
+      </w:pPr>
+      <w:r>
+        <w:t xml:space="preserve">is the mean worm count with treatment</w:t>
+      </w:r>
+      <w:r>
+        <w:t xml:space="preserve"> </w:t>
+      </w:r>
+      <w:r>
+        <w:t xml:space="preserve">and</w:t>
+      </w:r>
+    </w:p>
+    <w:p>
+      <w:pPr>
+        <w:pStyle w:val="BodyText"/>
+      </w:pPr>
+      <m:oMathPara>
+        <m:oMathParaPr>
+          <m:jc m:val="center"/>
+        </m:oMathParaPr>
+        <m:oMath>
+          <m:sSub>
+            <m:e>
+              <m:r>
+                <m:t>μ</m:t>
+              </m:r>
+            </m:e>
+            <m:sub>
+              <m:r>
+                <m:rPr>
+                  <m:sty m:val="p"/>
+                </m:rPr>
+                <m:t>untreated</m:t>
+              </m:r>
+            </m:sub>
+          </m:sSub>
+        </m:oMath>
+      </m:oMathPara>
+    </w:p>
+    <w:p>
+      <w:pPr>
+        <w:pStyle w:val="FirstParagraph"/>
+      </w:pPr>
+      <w:r>
+        <w:t xml:space="preserve">is the mean worm count without treatment.</w:t>
+      </w:r>
+    </w:p>
+    <w:p>
+      <w:pPr>
         <w:pStyle w:val="Heading4"/>
       </w:pPr>
       <w:bookmarkStart w:id="41" w:name="step-2"/>
@@ -1451,7 +1637,165 @@
         <w:rPr>
           <w:rStyle w:val="CommentTok"/>
         </w:rPr>
-        <w:t xml:space="preserve"># Insert your R code here.</w:t>
+        <w:t xml:space="preserve"># use Welch t-test.</w:t>
+      </w:r>
+      <w:r>
+        <w:br w:type="textWrapping"/>
+      </w:r>
+      <w:r>
+        <w:rPr>
+          <w:rStyle w:val="KeywordTok"/>
+        </w:rPr>
+        <w:t xml:space="preserve">t.test</w:t>
+      </w:r>
+      <w:r>
+        <w:rPr>
+          <w:rStyle w:val="NormalTok"/>
+        </w:rPr>
+        <w:t xml:space="preserve">(treatedForWorms,untreatedForWorms,</w:t>
+      </w:r>
+      <w:r>
+        <w:rPr>
+          <w:rStyle w:val="DataTypeTok"/>
+        </w:rPr>
+        <w:t xml:space="preserve">alternative=</w:t>
+      </w:r>
+      <w:r>
+        <w:rPr>
+          <w:rStyle w:val="StringTok"/>
+        </w:rPr>
+        <w:t xml:space="preserve">"less"</w:t>
+      </w:r>
+      <w:r>
+        <w:rPr>
+          <w:rStyle w:val="NormalTok"/>
+        </w:rPr>
+        <w:t xml:space="preserve">,</w:t>
+      </w:r>
+      <w:r>
+        <w:rPr>
+          <w:rStyle w:val="DataTypeTok"/>
+        </w:rPr>
+        <w:t xml:space="preserve">conf.level=</w:t>
+      </w:r>
+      <w:r>
+        <w:rPr>
+          <w:rStyle w:val="NormalTok"/>
+        </w:rPr>
+        <w:t xml:space="preserve">.</w:t>
+      </w:r>
+      <w:r>
+        <w:rPr>
+          <w:rStyle w:val="DecValTok"/>
+        </w:rPr>
+        <w:t xml:space="preserve">95</w:t>
+      </w:r>
+      <w:r>
+        <w:rPr>
+          <w:rStyle w:val="NormalTok"/>
+        </w:rPr>
+        <w:t xml:space="preserve">)</w:t>
+      </w:r>
+    </w:p>
+    <w:p>
+      <w:pPr>
+        <w:pStyle w:val="SourceCode"/>
+      </w:pPr>
+      <w:r>
+        <w:rPr>
+          <w:rStyle w:val="VerbatimChar"/>
+        </w:rPr>
+        <w:t xml:space="preserve">## </w:t>
+      </w:r>
+      <w:r>
+        <w:br w:type="textWrapping"/>
+      </w:r>
+      <w:r>
+        <w:rPr>
+          <w:rStyle w:val="VerbatimChar"/>
+        </w:rPr>
+        <w:t xml:space="preserve">##  Welch Two Sample t-test</w:t>
+      </w:r>
+      <w:r>
+        <w:br w:type="textWrapping"/>
+      </w:r>
+      <w:r>
+        <w:rPr>
+          <w:rStyle w:val="VerbatimChar"/>
+        </w:rPr>
+        <w:t xml:space="preserve">## </w:t>
+      </w:r>
+      <w:r>
+        <w:br w:type="textWrapping"/>
+      </w:r>
+      <w:r>
+        <w:rPr>
+          <w:rStyle w:val="VerbatimChar"/>
+        </w:rPr>
+        <w:t xml:space="preserve">## data:  treatedForWorms and untreatedForWorms</w:t>
+      </w:r>
+      <w:r>
+        <w:br w:type="textWrapping"/>
+      </w:r>
+      <w:r>
+        <w:rPr>
+          <w:rStyle w:val="VerbatimChar"/>
+        </w:rPr>
+        <w:t xml:space="preserve">## t = -2.2709, df = 21.972, p-value = 0.01665</w:t>
+      </w:r>
+      <w:r>
+        <w:br w:type="textWrapping"/>
+      </w:r>
+      <w:r>
+        <w:rPr>
+          <w:rStyle w:val="VerbatimChar"/>
+        </w:rPr>
+        <w:t xml:space="preserve">## alternative hypothesis: true difference in means is less than 0</w:t>
+      </w:r>
+      <w:r>
+        <w:br w:type="textWrapping"/>
+      </w:r>
+      <w:r>
+        <w:rPr>
+          <w:rStyle w:val="VerbatimChar"/>
+        </w:rPr>
+        <w:t xml:space="preserve">## 95 percent confidence interval:</w:t>
+      </w:r>
+      <w:r>
+        <w:br w:type="textWrapping"/>
+      </w:r>
+      <w:r>
+        <w:rPr>
+          <w:rStyle w:val="VerbatimChar"/>
+        </w:rPr>
+        <w:t xml:space="preserve">##       -Inf -3.189613</w:t>
+      </w:r>
+      <w:r>
+        <w:br w:type="textWrapping"/>
+      </w:r>
+      <w:r>
+        <w:rPr>
+          <w:rStyle w:val="VerbatimChar"/>
+        </w:rPr>
+        <w:t xml:space="preserve">## sample estimates:</w:t>
+      </w:r>
+      <w:r>
+        <w:br w:type="textWrapping"/>
+      </w:r>
+      <w:r>
+        <w:rPr>
+          <w:rStyle w:val="VerbatimChar"/>
+        </w:rPr>
+        <w:t xml:space="preserve">## mean of x mean of y </w:t>
+      </w:r>
+      <w:r>
+        <w:br w:type="textWrapping"/>
+      </w:r>
+      <w:r>
+        <w:rPr>
+          <w:rStyle w:val="VerbatimChar"/>
+        </w:rPr>
+        <w:t xml:space="preserve">##  26.58333  39.66667</w:t>
       </w:r>
     </w:p>
     <w:p>
@@ -1507,7 +1851,15 @@
         <w:pStyle w:val="FirstParagraph"/>
       </w:pPr>
       <w:r>
-        <w:t xml:space="preserve">Replace this text with your answer here.</w:t>
+        <w:t xml:space="preserve">At a 5% level of significance, we reject the null hypothesis that the treated group has the same or more number of worms than the untreated group in favor of the alternative that the treated group has fewer worms than the untreated group.</w:t>
+      </w:r>
+    </w:p>
+    <w:p>
+      <w:pPr>
+        <w:pStyle w:val="BodyText"/>
+      </w:pPr>
+      <w:r>
+        <w:t xml:space="preserve">Based on our statistical test, there is evidence that using the treatment leads to fewer worms in sheep than not treating at all.</w:t>
       </w:r>
     </w:p>
     <w:p>
@@ -1555,13 +1907,93 @@
         </w:rPr>
         <w:t xml:space="preserve"># Insert your R code here.</w:t>
       </w:r>
-    </w:p>
-    <w:p>
-      <w:pPr>
-        <w:pStyle w:val="FirstParagraph"/>
-      </w:pPr>
-      <w:r>
-        <w:t xml:space="preserve">Replace this text with your answer here.</w:t>
+      <w:r>
+        <w:br w:type="textWrapping"/>
+      </w:r>
+      <w:r>
+        <w:rPr>
+          <w:rStyle w:val="KeywordTok"/>
+        </w:rPr>
+        <w:t xml:space="preserve">t.test</w:t>
+      </w:r>
+      <w:r>
+        <w:rPr>
+          <w:rStyle w:val="NormalTok"/>
+        </w:rPr>
+        <w:t xml:space="preserve">(treatedForWorms,untreatedForWorms,</w:t>
+      </w:r>
+      <w:r>
+        <w:rPr>
+          <w:rStyle w:val="DataTypeTok"/>
+        </w:rPr>
+        <w:t xml:space="preserve">conf.level=</w:t>
+      </w:r>
+      <w:r>
+        <w:rPr>
+          <w:rStyle w:val="NormalTok"/>
+        </w:rPr>
+        <w:t xml:space="preserve">.</w:t>
+      </w:r>
+      <w:r>
+        <w:rPr>
+          <w:rStyle w:val="DecValTok"/>
+        </w:rPr>
+        <w:t xml:space="preserve">95</w:t>
+      </w:r>
+      <w:r>
+        <w:rPr>
+          <w:rStyle w:val="NormalTok"/>
+        </w:rPr>
+        <w:t xml:space="preserve">)</w:t>
+      </w:r>
+      <w:r>
+        <w:rPr>
+          <w:rStyle w:val="OperatorTok"/>
+        </w:rPr>
+        <w:t xml:space="preserve">$</w:t>
+      </w:r>
+      <w:r>
+        <w:rPr>
+          <w:rStyle w:val="NormalTok"/>
+        </w:rPr>
+        <w:t xml:space="preserve">conf.int</w:t>
+      </w:r>
+    </w:p>
+    <w:p>
+      <w:pPr>
+        <w:pStyle w:val="SourceCode"/>
+      </w:pPr>
+      <w:r>
+        <w:rPr>
+          <w:rStyle w:val="VerbatimChar"/>
+        </w:rPr>
+        <w:t xml:space="preserve">## [1] -25.032642  -1.134025</w:t>
+      </w:r>
+      <w:r>
+        <w:br w:type="textWrapping"/>
+      </w:r>
+      <w:r>
+        <w:rPr>
+          <w:rStyle w:val="VerbatimChar"/>
+        </w:rPr>
+        <w:t xml:space="preserve">## attr(,"conf.level")</w:t>
+      </w:r>
+      <w:r>
+        <w:br w:type="textWrapping"/>
+      </w:r>
+      <w:r>
+        <w:rPr>
+          <w:rStyle w:val="VerbatimChar"/>
+        </w:rPr>
+        <w:t xml:space="preserve">## [1] 0.95</w:t>
+      </w:r>
+    </w:p>
+    <w:p>
+      <w:pPr>
+        <w:pStyle w:val="FirstParagraph"/>
+      </w:pPr>
+      <w:r>
+        <w:t xml:space="preserve">At a 95% confidence level, using the treatment leads to between 1 and 25 fewer worms than not being treated at all.</w:t>
       </w:r>
     </w:p>
     <w:p>
@@ -1604,7 +2036,15 @@
         <w:pStyle w:val="FirstParagraph"/>
       </w:pPr>
       <w:r>
-        <w:t xml:space="preserve">Replace this text with your answer here.</w:t>
+        <w:t xml:space="preserve">Based on the Shapiro-Wilk test for normality, the distributions are approximately normal. Since the Welch t-test is more powerful for approximately normally distributed data, it was used versus the Wilcoxon rank sum test.</w:t>
+      </w:r>
+    </w:p>
+    <w:p>
+      <w:pPr>
+        <w:pStyle w:val="BodyText"/>
+      </w:pPr>
+      <w:r>
+        <w:t xml:space="preserve">We are also assuming independent and random samples.</w:t>
       </w:r>
     </w:p>
     <w:p>
@@ -1668,7 +2108,34 @@
         <w:rPr>
           <w:rStyle w:val="CommentTok"/>
         </w:rPr>
-        <w:t xml:space="preserve"># Insert your R code here.</w:t>
+        <w:t xml:space="preserve"># Load the data set delays</w:t>
+      </w:r>
+      <w:r>
+        <w:br w:type="textWrapping"/>
+      </w:r>
+      <w:r>
+        <w:rPr>
+          <w:rStyle w:val="KeywordTok"/>
+        </w:rPr>
+        <w:t xml:space="preserve">data</w:t>
+      </w:r>
+      <w:r>
+        <w:rPr>
+          <w:rStyle w:val="NormalTok"/>
+        </w:rPr>
+        <w:t xml:space="preserve">(</w:t>
+      </w:r>
+      <w:r>
+        <w:rPr>
+          <w:rStyle w:val="StringTok"/>
+        </w:rPr>
+        <w:t xml:space="preserve">"delays"</w:t>
+      </w:r>
+      <w:r>
+        <w:rPr>
+          <w:rStyle w:val="NormalTok"/>
+        </w:rPr>
+        <w:t xml:space="preserve">)</w:t>
       </w:r>
     </w:p>
     <w:p>
@@ -1714,7 +2181,353 @@
         <w:rPr>
           <w:rStyle w:val="CommentTok"/>
         </w:rPr>
-        <w:t xml:space="preserve"># Insert your R code here.</w:t>
+        <w:t xml:space="preserve"># Find sample mean, median and standard deviation for the airlines Skybird and Omega</w:t>
+      </w:r>
+      <w:r>
+        <w:br w:type="textWrapping"/>
+      </w:r>
+      <w:r>
+        <w:rPr>
+          <w:rStyle w:val="NormalTok"/>
+        </w:rPr>
+        <w:t xml:space="preserve">skybird_delay &lt;-</w:t>
+      </w:r>
+      <w:r>
+        <w:rPr>
+          <w:rStyle w:val="StringTok"/>
+        </w:rPr>
+        <w:t xml:space="preserve"> </w:t>
+      </w:r>
+      <w:r>
+        <w:rPr>
+          <w:rStyle w:val="NormalTok"/>
+        </w:rPr>
+        <w:t xml:space="preserve">delays[delays</w:t>
+      </w:r>
+      <w:r>
+        <w:rPr>
+          <w:rStyle w:val="OperatorTok"/>
+        </w:rPr>
+        <w:t xml:space="preserve">$</w:t>
+      </w:r>
+      <w:r>
+        <w:rPr>
+          <w:rStyle w:val="NormalTok"/>
+        </w:rPr>
+        <w:t xml:space="preserve">airline </w:t>
+      </w:r>
+      <w:r>
+        <w:rPr>
+          <w:rStyle w:val="OperatorTok"/>
+        </w:rPr>
+        <w:t xml:space="preserve">==</w:t>
+      </w:r>
+      <w:r>
+        <w:rPr>
+          <w:rStyle w:val="StringTok"/>
+        </w:rPr>
+        <w:t xml:space="preserve"> "Skybird"</w:t>
+      </w:r>
+      <w:r>
+        <w:rPr>
+          <w:rStyle w:val="NormalTok"/>
+        </w:rPr>
+        <w:t xml:space="preserve">,</w:t>
+      </w:r>
+      <w:r>
+        <w:rPr>
+          <w:rStyle w:val="StringTok"/>
+        </w:rPr>
+        <w:t xml:space="preserve">"delay"</w:t>
+      </w:r>
+      <w:r>
+        <w:rPr>
+          <w:rStyle w:val="NormalTok"/>
+        </w:rPr>
+        <w:t xml:space="preserve">]</w:t>
+      </w:r>
+      <w:r>
+        <w:br w:type="textWrapping"/>
+      </w:r>
+      <w:r>
+        <w:rPr>
+          <w:rStyle w:val="CommentTok"/>
+        </w:rPr>
+        <w:t xml:space="preserve">#skybird_delay mean</w:t>
+      </w:r>
+      <w:r>
+        <w:br w:type="textWrapping"/>
+      </w:r>
+      <w:r>
+        <w:rPr>
+          <w:rStyle w:val="KeywordTok"/>
+        </w:rPr>
+        <w:t xml:space="preserve">mean</w:t>
+      </w:r>
+      <w:r>
+        <w:rPr>
+          <w:rStyle w:val="NormalTok"/>
+        </w:rPr>
+        <w:t xml:space="preserve">(skybird_delay)</w:t>
+      </w:r>
+    </w:p>
+    <w:p>
+      <w:pPr>
+        <w:pStyle w:val="SourceCode"/>
+      </w:pPr>
+      <w:r>
+        <w:rPr>
+          <w:rStyle w:val="VerbatimChar"/>
+        </w:rPr>
+        <w:t xml:space="preserve">## [1] 1.421333</w:t>
+      </w:r>
+    </w:p>
+    <w:p>
+      <w:pPr>
+        <w:pStyle w:val="SourceCode"/>
+      </w:pPr>
+      <w:r>
+        <w:rPr>
+          <w:rStyle w:val="CommentTok"/>
+        </w:rPr>
+        <w:t xml:space="preserve">#skybird_delay median</w:t>
+      </w:r>
+      <w:r>
+        <w:br w:type="textWrapping"/>
+      </w:r>
+      <w:r>
+        <w:rPr>
+          <w:rStyle w:val="KeywordTok"/>
+        </w:rPr>
+        <w:t xml:space="preserve">median</w:t>
+      </w:r>
+      <w:r>
+        <w:rPr>
+          <w:rStyle w:val="NormalTok"/>
+        </w:rPr>
+        <w:t xml:space="preserve">(skybird_delay)</w:t>
+      </w:r>
+    </w:p>
+    <w:p>
+      <w:pPr>
+        <w:pStyle w:val="SourceCode"/>
+      </w:pPr>
+      <w:r>
+        <w:rPr>
+          <w:rStyle w:val="VerbatimChar"/>
+        </w:rPr>
+        <w:t xml:space="preserve">## [1] 1.26</w:t>
+      </w:r>
+    </w:p>
+    <w:p>
+      <w:pPr>
+        <w:pStyle w:val="SourceCode"/>
+      </w:pPr>
+      <w:r>
+        <w:rPr>
+          <w:rStyle w:val="CommentTok"/>
+        </w:rPr>
+        <w:t xml:space="preserve">#skybird_delay standard deviation</w:t>
+      </w:r>
+      <w:r>
+        <w:br w:type="textWrapping"/>
+      </w:r>
+      <w:r>
+        <w:rPr>
+          <w:rStyle w:val="KeywordTok"/>
+        </w:rPr>
+        <w:t xml:space="preserve">sd</w:t>
+      </w:r>
+      <w:r>
+        <w:rPr>
+          <w:rStyle w:val="NormalTok"/>
+        </w:rPr>
+        <w:t xml:space="preserve">(skybird_delay)</w:t>
+      </w:r>
+    </w:p>
+    <w:p>
+      <w:pPr>
+        <w:pStyle w:val="SourceCode"/>
+      </w:pPr>
+      <w:r>
+        <w:rPr>
+          <w:rStyle w:val="VerbatimChar"/>
+        </w:rPr>
+        <w:t xml:space="preserve">## [1] 0.9461924</w:t>
+      </w:r>
+    </w:p>
+    <w:p>
+      <w:pPr>
+        <w:pStyle w:val="SourceCode"/>
+      </w:pPr>
+      <w:r>
+        <w:rPr>
+          <w:rStyle w:val="NormalTok"/>
+        </w:rPr>
+        <w:t xml:space="preserve">omega_delay &lt;-</w:t>
+      </w:r>
+      <w:r>
+        <w:rPr>
+          <w:rStyle w:val="StringTok"/>
+        </w:rPr>
+        <w:t xml:space="preserve"> </w:t>
+      </w:r>
+      <w:r>
+        <w:rPr>
+          <w:rStyle w:val="NormalTok"/>
+        </w:rPr>
+        <w:t xml:space="preserve">delays[delays</w:t>
+      </w:r>
+      <w:r>
+        <w:rPr>
+          <w:rStyle w:val="OperatorTok"/>
+        </w:rPr>
+        <w:t xml:space="preserve">$</w:t>
+      </w:r>
+      <w:r>
+        <w:rPr>
+          <w:rStyle w:val="NormalTok"/>
+        </w:rPr>
+        <w:t xml:space="preserve">airline </w:t>
+      </w:r>
+      <w:r>
+        <w:rPr>
+          <w:rStyle w:val="OperatorTok"/>
+        </w:rPr>
+        <w:t xml:space="preserve">==</w:t>
+      </w:r>
+      <w:r>
+        <w:rPr>
+          <w:rStyle w:val="StringTok"/>
+        </w:rPr>
+        <w:t xml:space="preserve"> "Omega"</w:t>
+      </w:r>
+      <w:r>
+        <w:rPr>
+          <w:rStyle w:val="NormalTok"/>
+        </w:rPr>
+        <w:t xml:space="preserve">,</w:t>
+      </w:r>
+      <w:r>
+        <w:rPr>
+          <w:rStyle w:val="StringTok"/>
+        </w:rPr>
+        <w:t xml:space="preserve">"delay"</w:t>
+      </w:r>
+      <w:r>
+        <w:rPr>
+          <w:rStyle w:val="NormalTok"/>
+        </w:rPr>
+        <w:t xml:space="preserve">]</w:t>
+      </w:r>
+      <w:r>
+        <w:br w:type="textWrapping"/>
+      </w:r>
+      <w:r>
+        <w:rPr>
+          <w:rStyle w:val="CommentTok"/>
+        </w:rPr>
+        <w:t xml:space="preserve">#omega_delay mean</w:t>
+      </w:r>
+      <w:r>
+        <w:br w:type="textWrapping"/>
+      </w:r>
+      <w:r>
+        <w:rPr>
+          <w:rStyle w:val="KeywordTok"/>
+        </w:rPr>
+        <w:t xml:space="preserve">mean</w:t>
+      </w:r>
+      <w:r>
+        <w:rPr>
+          <w:rStyle w:val="NormalTok"/>
+        </w:rPr>
+        <w:t xml:space="preserve">(omega_delay)</w:t>
+      </w:r>
+    </w:p>
+    <w:p>
+      <w:pPr>
+        <w:pStyle w:val="SourceCode"/>
+      </w:pPr>
+      <w:r>
+        <w:rPr>
+          <w:rStyle w:val="VerbatimChar"/>
+        </w:rPr>
+        <w:t xml:space="preserve">## [1] 1.4084</w:t>
+      </w:r>
+    </w:p>
+    <w:p>
+      <w:pPr>
+        <w:pStyle w:val="SourceCode"/>
+      </w:pPr>
+      <w:r>
+        <w:rPr>
+          <w:rStyle w:val="CommentTok"/>
+        </w:rPr>
+        <w:t xml:space="preserve">#omega_delay median</w:t>
+      </w:r>
+      <w:r>
+        <w:br w:type="textWrapping"/>
+      </w:r>
+      <w:r>
+        <w:rPr>
+          <w:rStyle w:val="KeywordTok"/>
+        </w:rPr>
+        <w:t xml:space="preserve">median</w:t>
+      </w:r>
+      <w:r>
+        <w:rPr>
+          <w:rStyle w:val="NormalTok"/>
+        </w:rPr>
+        <w:t xml:space="preserve">(omega_delay)</w:t>
+      </w:r>
+    </w:p>
+    <w:p>
+      <w:pPr>
+        <w:pStyle w:val="SourceCode"/>
+      </w:pPr>
+      <w:r>
+        <w:rPr>
+          <w:rStyle w:val="VerbatimChar"/>
+        </w:rPr>
+        <w:t xml:space="preserve">## [1] 1.085</w:t>
+      </w:r>
+    </w:p>
+    <w:p>
+      <w:pPr>
+        <w:pStyle w:val="SourceCode"/>
+      </w:pPr>
+      <w:r>
+        <w:rPr>
+          <w:rStyle w:val="CommentTok"/>
+        </w:rPr>
+        <w:t xml:space="preserve">#omega_delay standard deviation</w:t>
+      </w:r>
+      <w:r>
+        <w:br w:type="textWrapping"/>
+      </w:r>
+      <w:r>
+        <w:rPr>
+          <w:rStyle w:val="KeywordTok"/>
+        </w:rPr>
+        <w:t xml:space="preserve">sd</w:t>
+      </w:r>
+      <w:r>
+        <w:rPr>
+          <w:rStyle w:val="NormalTok"/>
+        </w:rPr>
+        <w:t xml:space="preserve">(omega_delay)</w:t>
+      </w:r>
+    </w:p>
+    <w:p>
+      <w:pPr>
+        <w:pStyle w:val="SourceCode"/>
+      </w:pPr>
+      <w:r>
+        <w:rPr>
+          <w:rStyle w:val="VerbatimChar"/>
+        </w:rPr>
+        <w:t xml:space="preserve">## [1] 1.058213</w:t>
       </w:r>
     </w:p>
     <w:p>
@@ -1768,15 +2581,701 @@
         <w:rPr>
           <w:rStyle w:val="CommentTok"/>
         </w:rPr>
-        <w:t xml:space="preserve"># Insert your R code here.</w:t>
-      </w:r>
-    </w:p>
-    <w:p>
-      <w:pPr>
-        <w:pStyle w:val="FirstParagraph"/>
-      </w:pPr>
-      <w:r>
-        <w:t xml:space="preserve">Replace this text with your answer.</w:t>
+        <w:t xml:space="preserve"># Create Boxplots and Histograms for delay times of both airlines.</w:t>
+      </w:r>
+      <w:r>
+        <w:br w:type="textWrapping"/>
+      </w:r>
+      <w:r>
+        <w:rPr>
+          <w:rStyle w:val="KeywordTok"/>
+        </w:rPr>
+        <w:t xml:space="preserve">ggplot</w:t>
+      </w:r>
+      <w:r>
+        <w:rPr>
+          <w:rStyle w:val="NormalTok"/>
+        </w:rPr>
+        <w:t xml:space="preserve">(</w:t>
+      </w:r>
+      <w:r>
+        <w:rPr>
+          <w:rStyle w:val="DataTypeTok"/>
+        </w:rPr>
+        <w:t xml:space="preserve">data =</w:t>
+      </w:r>
+      <w:r>
+        <w:rPr>
+          <w:rStyle w:val="NormalTok"/>
+        </w:rPr>
+        <w:t xml:space="preserve"> delays, </w:t>
+      </w:r>
+      <w:r>
+        <w:rPr>
+          <w:rStyle w:val="KeywordTok"/>
+        </w:rPr>
+        <w:t xml:space="preserve">aes</w:t>
+      </w:r>
+      <w:r>
+        <w:rPr>
+          <w:rStyle w:val="NormalTok"/>
+        </w:rPr>
+        <w:t xml:space="preserve">(</w:t>
+      </w:r>
+      <w:r>
+        <w:rPr>
+          <w:rStyle w:val="DataTypeTok"/>
+        </w:rPr>
+        <w:t xml:space="preserve">x =</w:t>
+      </w:r>
+      <w:r>
+        <w:rPr>
+          <w:rStyle w:val="NormalTok"/>
+        </w:rPr>
+        <w:t xml:space="preserve"> airline, </w:t>
+      </w:r>
+      <w:r>
+        <w:rPr>
+          <w:rStyle w:val="DataTypeTok"/>
+        </w:rPr>
+        <w:t xml:space="preserve">y =</w:t>
+      </w:r>
+      <w:r>
+        <w:rPr>
+          <w:rStyle w:val="NormalTok"/>
+        </w:rPr>
+        <w:t xml:space="preserve"> delay)) </w:t>
+      </w:r>
+      <w:r>
+        <w:rPr>
+          <w:rStyle w:val="OperatorTok"/>
+        </w:rPr>
+        <w:t xml:space="preserve">+</w:t>
+      </w:r>
+      <w:r>
+        <w:rPr>
+          <w:rStyle w:val="StringTok"/>
+        </w:rPr>
+        <w:t xml:space="preserve"> </w:t>
+      </w:r>
+      <w:r>
+        <w:rPr>
+          <w:rStyle w:val="KeywordTok"/>
+        </w:rPr>
+        <w:t xml:space="preserve">geom_boxplot</w:t>
+      </w:r>
+      <w:r>
+        <w:rPr>
+          <w:rStyle w:val="NormalTok"/>
+        </w:rPr>
+        <w:t xml:space="preserve">() </w:t>
+      </w:r>
+      <w:r>
+        <w:rPr>
+          <w:rStyle w:val="OperatorTok"/>
+        </w:rPr>
+        <w:t xml:space="preserve">+</w:t>
+      </w:r>
+      <w:r>
+        <w:rPr>
+          <w:rStyle w:val="StringTok"/>
+        </w:rPr>
+        <w:t xml:space="preserve"> </w:t>
+      </w:r>
+      <w:r>
+        <w:rPr>
+          <w:rStyle w:val="KeywordTok"/>
+        </w:rPr>
+        <w:t xml:space="preserve">labs</w:t>
+      </w:r>
+      <w:r>
+        <w:rPr>
+          <w:rStyle w:val="NormalTok"/>
+        </w:rPr>
+        <w:t xml:space="preserve">(</w:t>
+      </w:r>
+      <w:r>
+        <w:rPr>
+          <w:rStyle w:val="DataTypeTok"/>
+        </w:rPr>
+        <w:t xml:space="preserve">x =</w:t>
+      </w:r>
+      <w:r>
+        <w:rPr>
+          <w:rStyle w:val="NormalTok"/>
+        </w:rPr>
+        <w:t xml:space="preserve"> </w:t>
+      </w:r>
+      <w:r>
+        <w:rPr>
+          <w:rStyle w:val="StringTok"/>
+        </w:rPr>
+        <w:t xml:space="preserve">""</w:t>
+      </w:r>
+      <w:r>
+        <w:rPr>
+          <w:rStyle w:val="NormalTok"/>
+        </w:rPr>
+        <w:t xml:space="preserve">)</w:t>
+      </w:r>
+    </w:p>
+    <w:p>
+      <w:pPr>
+        <w:pStyle w:val="FirstParagraph"/>
+      </w:pPr>
+      <w:r>
+        <w:drawing>
+          <wp:inline>
+            <wp:extent cx="4620126" cy="3696101"/>
+            <wp:effectExtent b="0" l="0" r="0" t="0"/>
+            <wp:docPr descr="" title="" id="1" name="Picture"/>
+            <a:graphic>
+              <a:graphicData uri="http://schemas.openxmlformats.org/drawingml/2006/picture">
+                <pic:pic>
+                  <pic:nvPicPr>
+                    <pic:cNvPr descr="Week_03_HW_Submission_files/figure-docx/unnamed-chunk-10-1.png" id="0" name="Picture"/>
+                    <pic:cNvPicPr>
+                      <a:picLocks noChangeArrowheads="1" noChangeAspect="1"/>
+                    </pic:cNvPicPr>
+                  </pic:nvPicPr>
+                  <pic:blipFill>
+                    <a:blip r:embed="rId56"/>
+                    <a:stretch>
+                      <a:fillRect/>
+                    </a:stretch>
+                  </pic:blipFill>
+                  <pic:spPr bwMode="auto">
+                    <a:xfrm>
+                      <a:off x="0" y="0"/>
+                      <a:ext cx="4620126" cy="3696101"/>
+                    </a:xfrm>
+                    <a:prstGeom prst="rect">
+                      <a:avLst/>
+                    </a:prstGeom>
+                    <a:noFill/>
+                    <a:ln w="9525">
+                      <a:noFill/>
+                      <a:headEnd/>
+                      <a:tailEnd/>
+                    </a:ln>
+                  </pic:spPr>
+                </pic:pic>
+              </a:graphicData>
+            </a:graphic>
+          </wp:inline>
+        </w:drawing>
+      </w:r>
+    </w:p>
+    <w:p>
+      <w:pPr>
+        <w:pStyle w:val="SourceCode"/>
+      </w:pPr>
+      <w:r>
+        <w:rPr>
+          <w:rStyle w:val="KeywordTok"/>
+        </w:rPr>
+        <w:t xml:space="preserve">ggplot</w:t>
+      </w:r>
+      <w:r>
+        <w:rPr>
+          <w:rStyle w:val="NormalTok"/>
+        </w:rPr>
+        <w:t xml:space="preserve">(delays, </w:t>
+      </w:r>
+      <w:r>
+        <w:rPr>
+          <w:rStyle w:val="KeywordTok"/>
+        </w:rPr>
+        <w:t xml:space="preserve">aes</w:t>
+      </w:r>
+      <w:r>
+        <w:rPr>
+          <w:rStyle w:val="NormalTok"/>
+        </w:rPr>
+        <w:t xml:space="preserve">(</w:t>
+      </w:r>
+      <w:r>
+        <w:rPr>
+          <w:rStyle w:val="DataTypeTok"/>
+        </w:rPr>
+        <w:t xml:space="preserve">x=</w:t>
+      </w:r>
+      <w:r>
+        <w:rPr>
+          <w:rStyle w:val="NormalTok"/>
+        </w:rPr>
+        <w:t xml:space="preserve">delay)) </w:t>
+      </w:r>
+      <w:r>
+        <w:rPr>
+          <w:rStyle w:val="OperatorTok"/>
+        </w:rPr>
+        <w:t xml:space="preserve">+</w:t>
+      </w:r>
+      <w:r>
+        <w:rPr>
+          <w:rStyle w:val="StringTok"/>
+        </w:rPr>
+        <w:t xml:space="preserve"> </w:t>
+      </w:r>
+      <w:r>
+        <w:br w:type="textWrapping"/>
+      </w:r>
+      <w:r>
+        <w:rPr>
+          <w:rStyle w:val="StringTok"/>
+        </w:rPr>
+        <w:t xml:space="preserve">  </w:t>
+      </w:r>
+      <w:r>
+        <w:rPr>
+          <w:rStyle w:val="KeywordTok"/>
+        </w:rPr>
+        <w:t xml:space="preserve">geom_histogram</w:t>
+      </w:r>
+      <w:r>
+        <w:rPr>
+          <w:rStyle w:val="NormalTok"/>
+        </w:rPr>
+        <w:t xml:space="preserve">(</w:t>
+      </w:r>
+      <w:r>
+        <w:rPr>
+          <w:rStyle w:val="DataTypeTok"/>
+        </w:rPr>
+        <w:t xml:space="preserve">binwidth=</w:t>
+      </w:r>
+      <w:r>
+        <w:rPr>
+          <w:rStyle w:val="NormalTok"/>
+        </w:rPr>
+        <w:t xml:space="preserve">.</w:t>
+      </w:r>
+      <w:r>
+        <w:rPr>
+          <w:rStyle w:val="DecValTok"/>
+        </w:rPr>
+        <w:t xml:space="preserve">5</w:t>
+      </w:r>
+      <w:r>
+        <w:rPr>
+          <w:rStyle w:val="NormalTok"/>
+        </w:rPr>
+        <w:t xml:space="preserve">, </w:t>
+      </w:r>
+      <w:r>
+        <w:rPr>
+          <w:rStyle w:val="DataTypeTok"/>
+        </w:rPr>
+        <w:t xml:space="preserve">colour=</w:t>
+      </w:r>
+      <w:r>
+        <w:rPr>
+          <w:rStyle w:val="StringTok"/>
+        </w:rPr>
+        <w:t xml:space="preserve">"black"</w:t>
+      </w:r>
+      <w:r>
+        <w:rPr>
+          <w:rStyle w:val="NormalTok"/>
+        </w:rPr>
+        <w:t xml:space="preserve">, </w:t>
+      </w:r>
+      <w:r>
+        <w:rPr>
+          <w:rStyle w:val="DataTypeTok"/>
+        </w:rPr>
+        <w:t xml:space="preserve">fill=</w:t>
+      </w:r>
+      <w:r>
+        <w:rPr>
+          <w:rStyle w:val="StringTok"/>
+        </w:rPr>
+        <w:t xml:space="preserve">"white"</w:t>
+      </w:r>
+      <w:r>
+        <w:rPr>
+          <w:rStyle w:val="NormalTok"/>
+        </w:rPr>
+        <w:t xml:space="preserve">) </w:t>
+      </w:r>
+      <w:r>
+        <w:rPr>
+          <w:rStyle w:val="OperatorTok"/>
+        </w:rPr>
+        <w:t xml:space="preserve">+</w:t>
+      </w:r>
+      <w:r>
+        <w:rPr>
+          <w:rStyle w:val="StringTok"/>
+        </w:rPr>
+        <w:t xml:space="preserve"> </w:t>
+      </w:r>
+      <w:r>
+        <w:br w:type="textWrapping"/>
+      </w:r>
+      <w:r>
+        <w:rPr>
+          <w:rStyle w:val="StringTok"/>
+        </w:rPr>
+        <w:t xml:space="preserve">    </w:t>
+      </w:r>
+      <w:r>
+        <w:rPr>
+          <w:rStyle w:val="KeywordTok"/>
+        </w:rPr>
+        <w:t xml:space="preserve">facet_grid</w:t>
+      </w:r>
+      <w:r>
+        <w:rPr>
+          <w:rStyle w:val="NormalTok"/>
+        </w:rPr>
+        <w:t xml:space="preserve">(. </w:t>
+      </w:r>
+      <w:r>
+        <w:rPr>
+          <w:rStyle w:val="OperatorTok"/>
+        </w:rPr>
+        <w:t xml:space="preserve">~</w:t>
+      </w:r>
+      <w:r>
+        <w:rPr>
+          <w:rStyle w:val="StringTok"/>
+        </w:rPr>
+        <w:t xml:space="preserve"> </w:t>
+      </w:r>
+      <w:r>
+        <w:rPr>
+          <w:rStyle w:val="NormalTok"/>
+        </w:rPr>
+        <w:t xml:space="preserve">airline)</w:t>
+      </w:r>
+    </w:p>
+    <w:p>
+      <w:pPr>
+        <w:pStyle w:val="FirstParagraph"/>
+      </w:pPr>
+      <w:r>
+        <w:drawing>
+          <wp:inline>
+            <wp:extent cx="4620126" cy="3696101"/>
+            <wp:effectExtent b="0" l="0" r="0" t="0"/>
+            <wp:docPr descr="" title="" id="1" name="Picture"/>
+            <a:graphic>
+              <a:graphicData uri="http://schemas.openxmlformats.org/drawingml/2006/picture">
+                <pic:pic>
+                  <pic:nvPicPr>
+                    <pic:cNvPr descr="Week_03_HW_Submission_files/figure-docx/unnamed-chunk-10-2.png" id="0" name="Picture"/>
+                    <pic:cNvPicPr>
+                      <a:picLocks noChangeArrowheads="1" noChangeAspect="1"/>
+                    </pic:cNvPicPr>
+                  </pic:nvPicPr>
+                  <pic:blipFill>
+                    <a:blip r:embed="rId57"/>
+                    <a:stretch>
+                      <a:fillRect/>
+                    </a:stretch>
+                  </pic:blipFill>
+                  <pic:spPr bwMode="auto">
+                    <a:xfrm>
+                      <a:off x="0" y="0"/>
+                      <a:ext cx="4620126" cy="3696101"/>
+                    </a:xfrm>
+                    <a:prstGeom prst="rect">
+                      <a:avLst/>
+                    </a:prstGeom>
+                    <a:noFill/>
+                    <a:ln w="9525">
+                      <a:noFill/>
+                      <a:headEnd/>
+                      <a:tailEnd/>
+                    </a:ln>
+                  </pic:spPr>
+                </pic:pic>
+              </a:graphicData>
+            </a:graphic>
+          </wp:inline>
+        </w:drawing>
+      </w:r>
+    </w:p>
+    <w:p>
+      <w:pPr>
+        <w:pStyle w:val="SourceCode"/>
+      </w:pPr>
+      <w:r>
+        <w:rPr>
+          <w:rStyle w:val="CommentTok"/>
+        </w:rPr>
+        <w:t xml:space="preserve"># Make normal probability plot of Skybird airline and add fit line.</w:t>
+      </w:r>
+      <w:r>
+        <w:br w:type="textWrapping"/>
+      </w:r>
+      <w:r>
+        <w:rPr>
+          <w:rStyle w:val="NormalTok"/>
+        </w:rPr>
+        <w:t xml:space="preserve">{</w:t>
+      </w:r>
+      <w:r>
+        <w:br w:type="textWrapping"/>
+      </w:r>
+      <w:r>
+        <w:rPr>
+          <w:rStyle w:val="NormalTok"/>
+        </w:rPr>
+        <w:t xml:space="preserve">  </w:t>
+      </w:r>
+      <w:r>
+        <w:rPr>
+          <w:rStyle w:val="KeywordTok"/>
+        </w:rPr>
+        <w:t xml:space="preserve">qqnorm</w:t>
+      </w:r>
+      <w:r>
+        <w:rPr>
+          <w:rStyle w:val="NormalTok"/>
+        </w:rPr>
+        <w:t xml:space="preserve">(skybird_delay, </w:t>
+      </w:r>
+      <w:r>
+        <w:rPr>
+          <w:rStyle w:val="DataTypeTok"/>
+        </w:rPr>
+        <w:t xml:space="preserve">ylab=</w:t>
+      </w:r>
+      <w:r>
+        <w:rPr>
+          <w:rStyle w:val="StringTok"/>
+        </w:rPr>
+        <w:t xml:space="preserve">"Skybird"</w:t>
+      </w:r>
+      <w:r>
+        <w:rPr>
+          <w:rStyle w:val="NormalTok"/>
+        </w:rPr>
+        <w:t xml:space="preserve">) </w:t>
+      </w:r>
+      <w:r>
+        <w:br w:type="textWrapping"/>
+      </w:r>
+      <w:r>
+        <w:rPr>
+          <w:rStyle w:val="NormalTok"/>
+        </w:rPr>
+        <w:t xml:space="preserve">  </w:t>
+      </w:r>
+      <w:r>
+        <w:rPr>
+          <w:rStyle w:val="KeywordTok"/>
+        </w:rPr>
+        <w:t xml:space="preserve">qqline</w:t>
+      </w:r>
+      <w:r>
+        <w:rPr>
+          <w:rStyle w:val="NormalTok"/>
+        </w:rPr>
+        <w:t xml:space="preserve">(skybird_delay)</w:t>
+      </w:r>
+      <w:r>
+        <w:br w:type="textWrapping"/>
+      </w:r>
+      <w:r>
+        <w:rPr>
+          <w:rStyle w:val="NormalTok"/>
+        </w:rPr>
+        <w:t xml:space="preserve">}</w:t>
+      </w:r>
+    </w:p>
+    <w:p>
+      <w:pPr>
+        <w:pStyle w:val="FirstParagraph"/>
+      </w:pPr>
+      <w:r>
+        <w:drawing>
+          <wp:inline>
+            <wp:extent cx="4620126" cy="3696101"/>
+            <wp:effectExtent b="0" l="0" r="0" t="0"/>
+            <wp:docPr descr="" title="" id="1" name="Picture"/>
+            <a:graphic>
+              <a:graphicData uri="http://schemas.openxmlformats.org/drawingml/2006/picture">
+                <pic:pic>
+                  <pic:nvPicPr>
+                    <pic:cNvPr descr="Week_03_HW_Submission_files/figure-docx/unnamed-chunk-10-3.png" id="0" name="Picture"/>
+                    <pic:cNvPicPr>
+                      <a:picLocks noChangeArrowheads="1" noChangeAspect="1"/>
+                    </pic:cNvPicPr>
+                  </pic:nvPicPr>
+                  <pic:blipFill>
+                    <a:blip r:embed="rId58"/>
+                    <a:stretch>
+                      <a:fillRect/>
+                    </a:stretch>
+                  </pic:blipFill>
+                  <pic:spPr bwMode="auto">
+                    <a:xfrm>
+                      <a:off x="0" y="0"/>
+                      <a:ext cx="4620126" cy="3696101"/>
+                    </a:xfrm>
+                    <a:prstGeom prst="rect">
+                      <a:avLst/>
+                    </a:prstGeom>
+                    <a:noFill/>
+                    <a:ln w="9525">
+                      <a:noFill/>
+                      <a:headEnd/>
+                      <a:tailEnd/>
+                    </a:ln>
+                  </pic:spPr>
+                </pic:pic>
+              </a:graphicData>
+            </a:graphic>
+          </wp:inline>
+        </w:drawing>
+      </w:r>
+    </w:p>
+    <w:p>
+      <w:pPr>
+        <w:pStyle w:val="SourceCode"/>
+      </w:pPr>
+      <w:r>
+        <w:rPr>
+          <w:rStyle w:val="CommentTok"/>
+        </w:rPr>
+        <w:t xml:space="preserve"># Make normal probability plot of Omega airline and add fit line.</w:t>
+      </w:r>
+      <w:r>
+        <w:br w:type="textWrapping"/>
+      </w:r>
+      <w:r>
+        <w:rPr>
+          <w:rStyle w:val="NormalTok"/>
+        </w:rPr>
+        <w:t xml:space="preserve">{</w:t>
+      </w:r>
+      <w:r>
+        <w:br w:type="textWrapping"/>
+      </w:r>
+      <w:r>
+        <w:rPr>
+          <w:rStyle w:val="NormalTok"/>
+        </w:rPr>
+        <w:t xml:space="preserve">  </w:t>
+      </w:r>
+      <w:r>
+        <w:rPr>
+          <w:rStyle w:val="KeywordTok"/>
+        </w:rPr>
+        <w:t xml:space="preserve">qqnorm</w:t>
+      </w:r>
+      <w:r>
+        <w:rPr>
+          <w:rStyle w:val="NormalTok"/>
+        </w:rPr>
+        <w:t xml:space="preserve">(omega_delay, </w:t>
+      </w:r>
+      <w:r>
+        <w:rPr>
+          <w:rStyle w:val="DataTypeTok"/>
+        </w:rPr>
+        <w:t xml:space="preserve">ylab=</w:t>
+      </w:r>
+      <w:r>
+        <w:rPr>
+          <w:rStyle w:val="StringTok"/>
+        </w:rPr>
+        <w:t xml:space="preserve">"Omega"</w:t>
+      </w:r>
+      <w:r>
+        <w:rPr>
+          <w:rStyle w:val="NormalTok"/>
+        </w:rPr>
+        <w:t xml:space="preserve">) </w:t>
+      </w:r>
+      <w:r>
+        <w:br w:type="textWrapping"/>
+      </w:r>
+      <w:r>
+        <w:rPr>
+          <w:rStyle w:val="NormalTok"/>
+        </w:rPr>
+        <w:t xml:space="preserve">  </w:t>
+      </w:r>
+      <w:r>
+        <w:rPr>
+          <w:rStyle w:val="KeywordTok"/>
+        </w:rPr>
+        <w:t xml:space="preserve">qqline</w:t>
+      </w:r>
+      <w:r>
+        <w:rPr>
+          <w:rStyle w:val="NormalTok"/>
+        </w:rPr>
+        <w:t xml:space="preserve">(omega_delay)</w:t>
+      </w:r>
+      <w:r>
+        <w:br w:type="textWrapping"/>
+      </w:r>
+      <w:r>
+        <w:rPr>
+          <w:rStyle w:val="NormalTok"/>
+        </w:rPr>
+        <w:t xml:space="preserve">}</w:t>
+      </w:r>
+    </w:p>
+    <w:p>
+      <w:pPr>
+        <w:pStyle w:val="FirstParagraph"/>
+      </w:pPr>
+      <w:r>
+        <w:drawing>
+          <wp:inline>
+            <wp:extent cx="4620126" cy="3696101"/>
+            <wp:effectExtent b="0" l="0" r="0" t="0"/>
+            <wp:docPr descr="" title="" id="1" name="Picture"/>
+            <a:graphic>
+              <a:graphicData uri="http://schemas.openxmlformats.org/drawingml/2006/picture">
+                <pic:pic>
+                  <pic:nvPicPr>
+                    <pic:cNvPr descr="Week_03_HW_Submission_files/figure-docx/unnamed-chunk-10-4.png" id="0" name="Picture"/>
+                    <pic:cNvPicPr>
+                      <a:picLocks noChangeArrowheads="1" noChangeAspect="1"/>
+                    </pic:cNvPicPr>
+                  </pic:nvPicPr>
+                  <pic:blipFill>
+                    <a:blip r:embed="rId59"/>
+                    <a:stretch>
+                      <a:fillRect/>
+                    </a:stretch>
+                  </pic:blipFill>
+                  <pic:spPr bwMode="auto">
+                    <a:xfrm>
+                      <a:off x="0" y="0"/>
+                      <a:ext cx="4620126" cy="3696101"/>
+                    </a:xfrm>
+                    <a:prstGeom prst="rect">
+                      <a:avLst/>
+                    </a:prstGeom>
+                    <a:noFill/>
+                    <a:ln w="9525">
+                      <a:noFill/>
+                      <a:headEnd/>
+                      <a:tailEnd/>
+                    </a:ln>
+                  </pic:spPr>
+                </pic:pic>
+              </a:graphicData>
+            </a:graphic>
+          </wp:inline>
+        </w:drawing>
+      </w:r>
+    </w:p>
+    <w:p>
+      <w:pPr>
+        <w:pStyle w:val="BodyText"/>
+      </w:pPr>
+      <w:r>
+        <w:t xml:space="preserve">Based on the boxplots, histograms, and normal probability plots both distributions are right skewed. The Wilcoxon test works best for data that is clearly non normal.</w:t>
       </w:r>
     </w:p>
     <w:p>
@@ -1790,8 +3289,8 @@
       <w:pPr>
         <w:pStyle w:val="Heading3"/>
       </w:pPr>
-      <w:bookmarkStart w:id="56" w:name="part-2c"/>
-      <w:bookmarkEnd w:id="56"/>
+      <w:bookmarkStart w:id="60" w:name="part-2c"/>
+      <w:bookmarkEnd w:id="60"/>
       <w:r>
         <w:t xml:space="preserve">Part 2c</w:t>
       </w:r>
@@ -1824,8 +3323,8 @@
       <w:pPr>
         <w:pStyle w:val="Heading3"/>
       </w:pPr>
-      <w:bookmarkStart w:id="57" w:name="answer-2c-------------"/>
-      <w:bookmarkEnd w:id="57"/>
+      <w:bookmarkStart w:id="61" w:name="answer-2c-------------"/>
+      <w:bookmarkEnd w:id="61"/>
       <w:r>
         <w:t xml:space="preserve">-|-|-|-|-|-|-|-|-|-|-|- Answer 2c -|-|-|-|-|-|-|-|-|-|-|-</w:t>
       </w:r>
@@ -1838,15 +3337,141 @@
         <w:rPr>
           <w:rStyle w:val="CommentTok"/>
         </w:rPr>
-        <w:t xml:space="preserve"># Insert your R code here.</w:t>
-      </w:r>
-    </w:p>
-    <w:p>
-      <w:pPr>
-        <w:pStyle w:val="FirstParagraph"/>
-      </w:pPr>
-      <w:r>
-        <w:t xml:space="preserve">Replace this text with your answer.</w:t>
+        <w:t xml:space="preserve"># Use Shapiro-Wilk normality test</w:t>
+      </w:r>
+      <w:r>
+        <w:br w:type="textWrapping"/>
+      </w:r>
+      <w:r>
+        <w:rPr>
+          <w:rStyle w:val="KeywordTok"/>
+        </w:rPr>
+        <w:t xml:space="preserve">shapiro.test</w:t>
+      </w:r>
+      <w:r>
+        <w:rPr>
+          <w:rStyle w:val="NormalTok"/>
+        </w:rPr>
+        <w:t xml:space="preserve">(skybird_delay)</w:t>
+      </w:r>
+    </w:p>
+    <w:p>
+      <w:pPr>
+        <w:pStyle w:val="SourceCode"/>
+      </w:pPr>
+      <w:r>
+        <w:rPr>
+          <w:rStyle w:val="VerbatimChar"/>
+        </w:rPr>
+        <w:t xml:space="preserve">## </w:t>
+      </w:r>
+      <w:r>
+        <w:br w:type="textWrapping"/>
+      </w:r>
+      <w:r>
+        <w:rPr>
+          <w:rStyle w:val="VerbatimChar"/>
+        </w:rPr>
+        <w:t xml:space="preserve">##  Shapiro-Wilk normality test</w:t>
+      </w:r>
+      <w:r>
+        <w:br w:type="textWrapping"/>
+      </w:r>
+      <w:r>
+        <w:rPr>
+          <w:rStyle w:val="VerbatimChar"/>
+        </w:rPr>
+        <w:t xml:space="preserve">## </w:t>
+      </w:r>
+      <w:r>
+        <w:br w:type="textWrapping"/>
+      </w:r>
+      <w:r>
+        <w:rPr>
+          <w:rStyle w:val="VerbatimChar"/>
+        </w:rPr>
+        <w:t xml:space="preserve">## data:  skybird_delay</w:t>
+      </w:r>
+      <w:r>
+        <w:br w:type="textWrapping"/>
+      </w:r>
+      <w:r>
+        <w:rPr>
+          <w:rStyle w:val="VerbatimChar"/>
+        </w:rPr>
+        <w:t xml:space="preserve">## W = 0.89362, p-value = 0.0006031</w:t>
+      </w:r>
+    </w:p>
+    <w:p>
+      <w:pPr>
+        <w:pStyle w:val="SourceCode"/>
+      </w:pPr>
+      <w:r>
+        <w:rPr>
+          <w:rStyle w:val="KeywordTok"/>
+        </w:rPr>
+        <w:t xml:space="preserve">shapiro.test</w:t>
+      </w:r>
+      <w:r>
+        <w:rPr>
+          <w:rStyle w:val="NormalTok"/>
+        </w:rPr>
+        <w:t xml:space="preserve">(omega_delay)</w:t>
+      </w:r>
+    </w:p>
+    <w:p>
+      <w:pPr>
+        <w:pStyle w:val="SourceCode"/>
+      </w:pPr>
+      <w:r>
+        <w:rPr>
+          <w:rStyle w:val="VerbatimChar"/>
+        </w:rPr>
+        <w:t xml:space="preserve">## </w:t>
+      </w:r>
+      <w:r>
+        <w:br w:type="textWrapping"/>
+      </w:r>
+      <w:r>
+        <w:rPr>
+          <w:rStyle w:val="VerbatimChar"/>
+        </w:rPr>
+        <w:t xml:space="preserve">##  Shapiro-Wilk normality test</w:t>
+      </w:r>
+      <w:r>
+        <w:br w:type="textWrapping"/>
+      </w:r>
+      <w:r>
+        <w:rPr>
+          <w:rStyle w:val="VerbatimChar"/>
+        </w:rPr>
+        <w:t xml:space="preserve">## </w:t>
+      </w:r>
+      <w:r>
+        <w:br w:type="textWrapping"/>
+      </w:r>
+      <w:r>
+        <w:rPr>
+          <w:rStyle w:val="VerbatimChar"/>
+        </w:rPr>
+        <w:t xml:space="preserve">## data:  omega_delay</w:t>
+      </w:r>
+      <w:r>
+        <w:br w:type="textWrapping"/>
+      </w:r>
+      <w:r>
+        <w:rPr>
+          <w:rStyle w:val="VerbatimChar"/>
+        </w:rPr>
+        <w:t xml:space="preserve">## W = 0.87099, p-value = 6.027e-05</w:t>
+      </w:r>
+    </w:p>
+    <w:p>
+      <w:pPr>
+        <w:pStyle w:val="FirstParagraph"/>
+      </w:pPr>
+      <w:r>
+        <w:t xml:space="preserve">The null hypothesis is that skybird_delay and omega_delay come from normal probability distributions. The alternative hypothesis is that they are non-normal. Based on a p-value = 6.027e-05 at a 5% level of significance, we reject the hypothesis that the distributions are normal in favor of the alternative that they are nonmormal.</w:t>
       </w:r>
     </w:p>
     <w:p>
@@ -1860,8 +3485,8 @@
       <w:pPr>
         <w:pStyle w:val="Heading3"/>
       </w:pPr>
-      <w:bookmarkStart w:id="58" w:name="part-2d"/>
-      <w:bookmarkEnd w:id="58"/>
+      <w:bookmarkStart w:id="62" w:name="part-2d"/>
+      <w:bookmarkEnd w:id="62"/>
       <w:r>
         <w:t xml:space="preserve">Part 2d</w:t>
       </w:r>
@@ -1878,8 +3503,8 @@
       <w:pPr>
         <w:pStyle w:val="Heading4"/>
       </w:pPr>
-      <w:bookmarkStart w:id="59" w:name="step-1-1"/>
-      <w:bookmarkEnd w:id="59"/>
+      <w:bookmarkStart w:id="63" w:name="step-1-1"/>
+      <w:bookmarkEnd w:id="63"/>
       <w:r>
         <w:t xml:space="preserve">Step 1</w:t>
       </w:r>
@@ -1896,8 +3521,8 @@
       <w:pPr>
         <w:pStyle w:val="Heading4"/>
       </w:pPr>
-      <w:bookmarkStart w:id="60" w:name="answer-2d.step1-------------"/>
-      <w:bookmarkEnd w:id="60"/>
+      <w:bookmarkStart w:id="64" w:name="answer-2d.step1-------------"/>
+      <w:bookmarkEnd w:id="64"/>
       <w:r>
         <w:t xml:space="preserve">-|-|-|-|-|-|-|-|-|-|-|- Answer 2d.step1 -|-|-|-|-|-|-|-|-|-|-|-</w:t>
       </w:r>
@@ -1914,8 +3539,8 @@
       <w:pPr>
         <w:pStyle w:val="Heading4"/>
       </w:pPr>
-      <w:bookmarkStart w:id="61" w:name="step-2-1"/>
-      <w:bookmarkEnd w:id="61"/>
+      <w:bookmarkStart w:id="65" w:name="step-2-1"/>
+      <w:bookmarkEnd w:id="65"/>
       <w:r>
         <w:t xml:space="preserve">Step 2</w:t>
       </w:r>
@@ -1932,8 +3557,8 @@
       <w:pPr>
         <w:pStyle w:val="Heading4"/>
       </w:pPr>
-      <w:bookmarkStart w:id="62" w:name="answer-2d.step2-------------"/>
-      <w:bookmarkEnd w:id="62"/>
+      <w:bookmarkStart w:id="66" w:name="answer-2d.step2-------------"/>
+      <w:bookmarkEnd w:id="66"/>
       <w:r>
         <w:t xml:space="preserve">-|-|-|-|-|-|-|-|-|-|-|- Answer 2d.step2 -|-|-|-|-|-|-|-|-|-|-|-</w:t>
       </w:r>
@@ -1953,8 +3578,8 @@
       <w:pPr>
         <w:pStyle w:val="Heading4"/>
       </w:pPr>
-      <w:bookmarkStart w:id="63" w:name="step-3-1"/>
-      <w:bookmarkEnd w:id="63"/>
+      <w:bookmarkStart w:id="67" w:name="step-3-1"/>
+      <w:bookmarkEnd w:id="67"/>
       <w:r>
         <w:t xml:space="preserve">Step 3</w:t>
       </w:r>
@@ -1991,8 +3616,8 @@
       <w:pPr>
         <w:pStyle w:val="Heading4"/>
       </w:pPr>
-      <w:bookmarkStart w:id="64" w:name="answer-2d.step3-------------"/>
-      <w:bookmarkEnd w:id="64"/>
+      <w:bookmarkStart w:id="68" w:name="answer-2d.step3-------------"/>
+      <w:bookmarkEnd w:id="68"/>
       <w:r>
         <w:t xml:space="preserve">-|-|-|-|-|-|-|-|-|-|-|- Answer 2d.step3 -|-|-|-|-|-|-|-|-|-|-|-</w:t>
       </w:r>
@@ -2016,8 +3641,8 @@
       <w:pPr>
         <w:pStyle w:val="Heading3"/>
       </w:pPr>
-      <w:bookmarkStart w:id="65" w:name="part-2e"/>
-      <w:bookmarkEnd w:id="65"/>
+      <w:bookmarkStart w:id="69" w:name="part-2e"/>
+      <w:bookmarkEnd w:id="69"/>
       <w:r>
         <w:t xml:space="preserve">Part 2e</w:t>
       </w:r>
@@ -2034,8 +3659,8 @@
       <w:pPr>
         <w:pStyle w:val="Heading3"/>
       </w:pPr>
-      <w:bookmarkStart w:id="66" w:name="answer-2e-------------"/>
-      <w:bookmarkEnd w:id="66"/>
+      <w:bookmarkStart w:id="70" w:name="answer-2e-------------"/>
+      <w:bookmarkEnd w:id="70"/>
       <w:r>
         <w:t xml:space="preserve">-|-|-|-|-|-|-|-|-|-|-|- Answer 2e -|-|-|-|-|-|-|-|-|-|-|-</w:t>
       </w:r>
@@ -2070,8 +3695,8 @@
       <w:pPr>
         <w:pStyle w:val="Heading3"/>
       </w:pPr>
-      <w:bookmarkStart w:id="67" w:name="part-2f"/>
-      <w:bookmarkEnd w:id="67"/>
+      <w:bookmarkStart w:id="71" w:name="part-2f"/>
+      <w:bookmarkEnd w:id="71"/>
       <w:r>
         <w:t xml:space="preserve">Part 2f</w:t>
       </w:r>
@@ -2088,8 +3713,8 @@
       <w:pPr>
         <w:pStyle w:val="Heading3"/>
       </w:pPr>
-      <w:bookmarkStart w:id="68" w:name="answer-2f-------------"/>
-      <w:bookmarkEnd w:id="68"/>
+      <w:bookmarkStart w:id="72" w:name="answer-2f-------------"/>
+      <w:bookmarkEnd w:id="72"/>
       <w:r>
         <w:t xml:space="preserve">-|-|-|-|-|-|-|-|-|-|-|- Answer 2f -|-|-|-|-|-|-|-|-|-|-|-</w:t>
       </w:r>
@@ -2113,8 +3738,8 @@
       <w:pPr>
         <w:pStyle w:val="Heading3"/>
       </w:pPr>
-      <w:bookmarkStart w:id="69" w:name="part-2g"/>
-      <w:bookmarkEnd w:id="69"/>
+      <w:bookmarkStart w:id="73" w:name="part-2g"/>
+      <w:bookmarkEnd w:id="73"/>
       <w:r>
         <w:t xml:space="preserve">Part 2g</w:t>
       </w:r>
@@ -2131,8 +3756,8 @@
       <w:pPr>
         <w:pStyle w:val="Heading3"/>
       </w:pPr>
-      <w:bookmarkStart w:id="70" w:name="answer-2g-------------"/>
-      <w:bookmarkEnd w:id="70"/>
+      <w:bookmarkStart w:id="74" w:name="answer-2g-------------"/>
+      <w:bookmarkEnd w:id="74"/>
       <w:r>
         <w:t xml:space="preserve">-|-|-|-|-|-|-|-|-|-|-|- Answer 2g -|-|-|-|-|-|-|-|-|-|-|-</w:t>
       </w:r>
@@ -2156,8 +3781,8 @@
       <w:pPr>
         <w:pStyle w:val="Heading3"/>
       </w:pPr>
-      <w:bookmarkStart w:id="71" w:name="part-2g-1"/>
-      <w:bookmarkEnd w:id="71"/>
+      <w:bookmarkStart w:id="75" w:name="part-2g-1"/>
+      <w:bookmarkEnd w:id="75"/>
       <w:r>
         <w:t xml:space="preserve">Part 2g</w:t>
       </w:r>
@@ -2174,8 +3799,8 @@
       <w:pPr>
         <w:pStyle w:val="Heading3"/>
       </w:pPr>
-      <w:bookmarkStart w:id="72" w:name="answer-2g--------------1"/>
-      <w:bookmarkEnd w:id="72"/>
+      <w:bookmarkStart w:id="76" w:name="answer-2g--------------1"/>
+      <w:bookmarkEnd w:id="76"/>
       <w:r>
         <w:t xml:space="preserve">-|-|-|-|-|-|-|-|-|-|-|- Answer 2g -|-|-|-|-|-|-|-|-|-|-|-</w:t>
       </w:r>
@@ -2307,7 +3932,7 @@
     </w:lvl>
   </w:abstractNum>
   <w:abstractNum w:abstractNumId="990">
-    <w:nsid w:val="810581bd"/>
+    <w:nsid w:val="aecdfe2c"/>
     <w:multiLevelType w:val="multilevel"/>
     <w:lvl w:ilvl="0">
       <w:numFmt w:val="bullet"/>

</xml_diff>